<commit_message>
Added small section on State Transfer
</commit_message>
<xml_diff>
--- a/Report.docx
+++ b/Report.docx
@@ -1,6 +1,6 @@
 
 <file path=word/document.xml><?xml version="1.0" encoding="utf-8"?>
-<w:document xmlns:ve="http://schemas.openxmlformats.org/markup-compatibility/2006" xmlns:o="urn:schemas-microsoft-com:office:office" xmlns:r="http://schemas.openxmlformats.org/officeDocument/2006/relationships" xmlns:m="http://schemas.openxmlformats.org/officeDocument/2006/math" xmlns:v="urn:schemas-microsoft-com:vml" xmlns:wp="http://schemas.openxmlformats.org/drawingml/2006/wordprocessingDrawing" xmlns:w10="urn:schemas-microsoft-com:office:word" xmlns:w="http://schemas.openxmlformats.org/wordprocessingml/2006/main" xmlns:wne="http://schemas.microsoft.com/office/word/2006/wordml">
+<w:document xmlns:wpc="http://schemas.microsoft.com/office/word/2010/wordprocessingCanvas" xmlns:mc="http://schemas.openxmlformats.org/markup-compatibility/2006" xmlns:o="urn:schemas-microsoft-com:office:office" xmlns:r="http://schemas.openxmlformats.org/officeDocument/2006/relationships" xmlns:m="http://schemas.openxmlformats.org/officeDocument/2006/math" xmlns:v="urn:schemas-microsoft-com:vml" xmlns:wp14="http://schemas.microsoft.com/office/word/2010/wordprocessingDrawing" xmlns:wp="http://schemas.openxmlformats.org/drawingml/2006/wordprocessingDrawing" xmlns:w10="urn:schemas-microsoft-com:office:word" xmlns:w="http://schemas.openxmlformats.org/wordprocessingml/2006/main" xmlns:w14="http://schemas.microsoft.com/office/word/2010/wordml" xmlns:w15="http://schemas.microsoft.com/office/word/2012/wordml" xmlns:wpg="http://schemas.microsoft.com/office/word/2010/wordprocessingGroup" xmlns:wpi="http://schemas.microsoft.com/office/word/2010/wordprocessingInk" xmlns:wne="http://schemas.microsoft.com/office/word/2006/wordml" xmlns:wps="http://schemas.microsoft.com/office/word/2010/wordprocessingShape" mc:Ignorable="w14 w15 wp14">
   <w:body>
     <w:p>
       <w:pPr>
@@ -8,6 +8,7 @@
           <w:lang w:val="en-US"/>
         </w:rPr>
       </w:pPr>
+      <w:bookmarkStart w:id="0" w:name="_GoBack"/>
       <w:r>
         <w:rPr>
           <w:noProof/>
@@ -17,7 +18,7 @@
           <wp:anchor distT="0" distB="0" distL="114300" distR="114300" simplePos="0" relativeHeight="251658240" behindDoc="1" locked="0" layoutInCell="1" allowOverlap="1">
             <wp:simplePos x="0" y="0"/>
             <wp:positionH relativeFrom="margin">
-              <wp:align>right</wp:align>
+              <wp:posOffset>4086225</wp:posOffset>
             </wp:positionH>
             <wp:positionV relativeFrom="paragraph">
               <wp:posOffset>-161925</wp:posOffset>
@@ -50,7 +51,7 @@
                     <a:blip r:embed="rId6" cstate="print">
                       <a:extLst>
                         <a:ext uri="{28A0092B-C50C-407E-A947-70E740481C1C}">
-                          <a14:useLocalDpi xmlns="" xmlns:wpc="http://schemas.microsoft.com/office/word/2010/wordprocessingCanvas" xmlns:mc="http://schemas.openxmlformats.org/markup-compatibility/2006" xmlns:o="urn:schemas-microsoft-com:office:office" xmlns:v="urn:schemas-microsoft-com:vml" xmlns:wp14="http://schemas.microsoft.com/office/word/2010/wordprocessingDrawing" xmlns:w10="urn:schemas-microsoft-com:office:word" xmlns:w="http://schemas.openxmlformats.org/wordprocessingml/2006/main" xmlns:w14="http://schemas.microsoft.com/office/word/2010/wordml" xmlns:w15="http://schemas.microsoft.com/office/word/2012/wordml" xmlns:wpg="http://schemas.microsoft.com/office/word/2010/wordprocessingGroup" xmlns:wpi="http://schemas.microsoft.com/office/word/2010/wordprocessingInk" xmlns:wps="http://schemas.microsoft.com/office/word/2010/wordprocessingShape" xmlns:a14="http://schemas.microsoft.com/office/drawing/2010/main" val="0"/>
+                          <a14:useLocalDpi xmlns:a14="http://schemas.microsoft.com/office/drawing/2010/main" val="0"/>
                         </a:ext>
                       </a:extLst>
                     </a:blip>
@@ -78,6 +79,7 @@
           </wp:anchor>
         </w:drawing>
       </w:r>
+      <w:bookmarkEnd w:id="0"/>
     </w:p>
     <w:p>
       <w:pPr>
@@ -226,11 +228,19 @@
         </w:rPr>
         <w:br/>
       </w:r>
-      <w:r>
-        <w:rPr>
-          <w:lang w:val="en-US"/>
-        </w:rPr>
-        <w:t xml:space="preserve">We’ve implemented an abstraction over the </w:t>
+      <w:proofErr w:type="gramStart"/>
+      <w:r>
+        <w:rPr>
+          <w:lang w:val="en-US"/>
+        </w:rPr>
+        <w:t>We’ve</w:t>
+      </w:r>
+      <w:proofErr w:type="gramEnd"/>
+      <w:r>
+        <w:rPr>
+          <w:lang w:val="en-US"/>
+        </w:rPr>
+        <w:t xml:space="preserve"> implemented an abstraction over the </w:t>
       </w:r>
       <w:proofErr w:type="spellStart"/>
       <w:r>
@@ -348,7 +358,7 @@
                     <a:blip r:embed="rId7" cstate="print">
                       <a:extLst>
                         <a:ext uri="{28A0092B-C50C-407E-A947-70E740481C1C}">
-                          <a14:useLocalDpi xmlns="" xmlns:wpc="http://schemas.microsoft.com/office/word/2010/wordprocessingCanvas" xmlns:mc="http://schemas.openxmlformats.org/markup-compatibility/2006" xmlns:o="urn:schemas-microsoft-com:office:office" xmlns:v="urn:schemas-microsoft-com:vml" xmlns:wp14="http://schemas.microsoft.com/office/word/2010/wordprocessingDrawing" xmlns:w10="urn:schemas-microsoft-com:office:word" xmlns:w="http://schemas.openxmlformats.org/wordprocessingml/2006/main" xmlns:w14="http://schemas.microsoft.com/office/word/2010/wordml" xmlns:w15="http://schemas.microsoft.com/office/word/2012/wordml" xmlns:wpg="http://schemas.microsoft.com/office/word/2010/wordprocessingGroup" xmlns:wpi="http://schemas.microsoft.com/office/word/2010/wordprocessingInk" xmlns:wps="http://schemas.microsoft.com/office/word/2010/wordprocessingShape" xmlns:a14="http://schemas.microsoft.com/office/drawing/2010/main" val="0"/>
+                          <a14:useLocalDpi xmlns:a14="http://schemas.microsoft.com/office/drawing/2010/main" val="0"/>
                         </a:ext>
                       </a:extLst>
                     </a:blip>
@@ -395,7 +405,7 @@
                     <a:blip r:embed="rId8" cstate="print">
                       <a:extLst>
                         <a:ext uri="{28A0092B-C50C-407E-A947-70E740481C1C}">
-                          <a14:useLocalDpi xmlns="" xmlns:wpc="http://schemas.microsoft.com/office/word/2010/wordprocessingCanvas" xmlns:mc="http://schemas.openxmlformats.org/markup-compatibility/2006" xmlns:o="urn:schemas-microsoft-com:office:office" xmlns:v="urn:schemas-microsoft-com:vml" xmlns:wp14="http://schemas.microsoft.com/office/word/2010/wordprocessingDrawing" xmlns:w10="urn:schemas-microsoft-com:office:word" xmlns:w="http://schemas.openxmlformats.org/wordprocessingml/2006/main" xmlns:w14="http://schemas.microsoft.com/office/word/2010/wordml" xmlns:w15="http://schemas.microsoft.com/office/word/2012/wordml" xmlns:wpg="http://schemas.microsoft.com/office/word/2010/wordprocessingGroup" xmlns:wpi="http://schemas.microsoft.com/office/word/2010/wordprocessingInk" xmlns:wps="http://schemas.microsoft.com/office/word/2010/wordprocessingShape" xmlns:a14="http://schemas.microsoft.com/office/drawing/2010/main" val="0"/>
+                          <a14:useLocalDpi xmlns:a14="http://schemas.microsoft.com/office/drawing/2010/main" val="0"/>
                         </a:ext>
                       </a:extLst>
                     </a:blip>
@@ -464,7 +474,19 @@
         <w:rPr>
           <w:lang w:val="en-US"/>
         </w:rPr>
-        <w:t xml:space="preserve"> receiver as a private inner class. We also make use of </w:t>
+        <w:t xml:space="preserve"> receiver as a private inner class. </w:t>
+      </w:r>
+      <w:r>
+        <w:rPr>
+          <w:lang w:val="en-US"/>
+        </w:rPr>
+        <w:t xml:space="preserve">This uses a State Transfer principle in order to maintain the state within the group. </w:t>
+      </w:r>
+      <w:r>
+        <w:rPr>
+          <w:lang w:val="en-US"/>
+        </w:rPr>
+        <w:t xml:space="preserve">We also make use of </w:t>
       </w:r>
       <w:proofErr w:type="spellStart"/>
       <w:r>
@@ -494,8 +516,6 @@
         </w:rPr>
         <w:t xml:space="preserve"> code snippet.</w:t>
       </w:r>
-      <w:bookmarkStart w:id="0" w:name="_GoBack"/>
-      <w:bookmarkEnd w:id="0"/>
     </w:p>
     <w:p>
       <w:pPr>
@@ -565,7 +585,20 @@
           <w:lang w:val="en-US"/>
         </w:rPr>
         <w:br/>
-        <w:t>Our client is a simple console application</w:t>
+      </w:r>
+      <w:proofErr w:type="gramStart"/>
+      <w:r>
+        <w:rPr>
+          <w:lang w:val="en-US"/>
+        </w:rPr>
+        <w:t>Our</w:t>
+      </w:r>
+      <w:proofErr w:type="gramEnd"/>
+      <w:r>
+        <w:rPr>
+          <w:lang w:val="en-US"/>
+        </w:rPr>
+        <w:t xml:space="preserve"> client is a simple console application</w:t>
       </w:r>
       <w:r>
         <w:rPr>
@@ -687,7 +720,20 @@
           <w:lang w:val="en-US"/>
         </w:rPr>
         <w:br/>
-        <w:t xml:space="preserve">We have </w:t>
+      </w:r>
+      <w:proofErr w:type="gramStart"/>
+      <w:r>
+        <w:rPr>
+          <w:lang w:val="en-US"/>
+        </w:rPr>
+        <w:t>We</w:t>
+      </w:r>
+      <w:proofErr w:type="gramEnd"/>
+      <w:r>
+        <w:rPr>
+          <w:lang w:val="en-US"/>
+        </w:rPr>
+        <w:t xml:space="preserve"> have </w:t>
       </w:r>
       <w:r>
         <w:rPr>
@@ -784,7 +830,7 @@
 </file>
 
 <file path=word/endnotes.xml><?xml version="1.0" encoding="utf-8"?>
-<w:endnotes xmlns:ve="http://schemas.openxmlformats.org/markup-compatibility/2006" xmlns:o="urn:schemas-microsoft-com:office:office" xmlns:r="http://schemas.openxmlformats.org/officeDocument/2006/relationships" xmlns:m="http://schemas.openxmlformats.org/officeDocument/2006/math" xmlns:v="urn:schemas-microsoft-com:vml" xmlns:wp="http://schemas.openxmlformats.org/drawingml/2006/wordprocessingDrawing" xmlns:w10="urn:schemas-microsoft-com:office:word" xmlns:w="http://schemas.openxmlformats.org/wordprocessingml/2006/main" xmlns:wne="http://schemas.microsoft.com/office/word/2006/wordml">
+<w:endnotes xmlns:wpc="http://schemas.microsoft.com/office/word/2010/wordprocessingCanvas" xmlns:mc="http://schemas.openxmlformats.org/markup-compatibility/2006" xmlns:o="urn:schemas-microsoft-com:office:office" xmlns:r="http://schemas.openxmlformats.org/officeDocument/2006/relationships" xmlns:m="http://schemas.openxmlformats.org/officeDocument/2006/math" xmlns:v="urn:schemas-microsoft-com:vml" xmlns:wp14="http://schemas.microsoft.com/office/word/2010/wordprocessingDrawing" xmlns:wp="http://schemas.openxmlformats.org/drawingml/2006/wordprocessingDrawing" xmlns:w10="urn:schemas-microsoft-com:office:word" xmlns:w="http://schemas.openxmlformats.org/wordprocessingml/2006/main" xmlns:w14="http://schemas.microsoft.com/office/word/2010/wordml" xmlns:w15="http://schemas.microsoft.com/office/word/2012/wordml" xmlns:wpg="http://schemas.microsoft.com/office/word/2010/wordprocessingGroup" xmlns:wpi="http://schemas.microsoft.com/office/word/2010/wordprocessingInk" xmlns:wne="http://schemas.microsoft.com/office/word/2006/wordml" xmlns:wps="http://schemas.microsoft.com/office/word/2010/wordprocessingShape" mc:Ignorable="w14 w15 wp14">
   <w:endnote w:type="separator" w:id="-1">
     <w:p>
       <w:pPr>
@@ -809,7 +855,7 @@
 </file>
 
 <file path=word/footer1.xml><?xml version="1.0" encoding="utf-8"?>
-<w:ftr xmlns:ve="http://schemas.openxmlformats.org/markup-compatibility/2006" xmlns:o="urn:schemas-microsoft-com:office:office" xmlns:r="http://schemas.openxmlformats.org/officeDocument/2006/relationships" xmlns:m="http://schemas.openxmlformats.org/officeDocument/2006/math" xmlns:v="urn:schemas-microsoft-com:vml" xmlns:wp="http://schemas.openxmlformats.org/drawingml/2006/wordprocessingDrawing" xmlns:w10="urn:schemas-microsoft-com:office:word" xmlns:w="http://schemas.openxmlformats.org/wordprocessingml/2006/main" xmlns:wne="http://schemas.microsoft.com/office/word/2006/wordml">
+<w:ftr xmlns:wpc="http://schemas.microsoft.com/office/word/2010/wordprocessingCanvas" xmlns:mc="http://schemas.openxmlformats.org/markup-compatibility/2006" xmlns:o="urn:schemas-microsoft-com:office:office" xmlns:r="http://schemas.openxmlformats.org/officeDocument/2006/relationships" xmlns:m="http://schemas.openxmlformats.org/officeDocument/2006/math" xmlns:v="urn:schemas-microsoft-com:vml" xmlns:wp14="http://schemas.microsoft.com/office/word/2010/wordprocessingDrawing" xmlns:wp="http://schemas.openxmlformats.org/drawingml/2006/wordprocessingDrawing" xmlns:w10="urn:schemas-microsoft-com:office:word" xmlns:w="http://schemas.openxmlformats.org/wordprocessingml/2006/main" xmlns:w14="http://schemas.microsoft.com/office/word/2010/wordml" xmlns:w15="http://schemas.microsoft.com/office/word/2012/wordml" xmlns:wpg="http://schemas.microsoft.com/office/word/2010/wordprocessingGroup" xmlns:wpi="http://schemas.microsoft.com/office/word/2010/wordprocessingInk" xmlns:wne="http://schemas.microsoft.com/office/word/2006/wordml" xmlns:wps="http://schemas.microsoft.com/office/word/2010/wordprocessingShape" mc:Ignorable="w14 w15 wp14">
   <w:sdt>
     <w:sdtPr>
       <w:id w:val="27818695"/>
@@ -818,20 +864,34 @@
         <w:docPartUnique/>
       </w:docPartObj>
     </w:sdtPr>
+    <w:sdtEndPr/>
     <w:sdtContent>
       <w:p>
         <w:pPr>
           <w:pStyle w:val="Footer"/>
           <w:jc w:val="center"/>
         </w:pPr>
-        <w:fldSimple w:instr=" PAGE   \* MERGEFORMAT ">
-          <w:r>
-            <w:rPr>
-              <w:noProof/>
-            </w:rPr>
-            <w:t>2</w:t>
-          </w:r>
-        </w:fldSimple>
+        <w:r>
+          <w:fldChar w:fldCharType="begin"/>
+        </w:r>
+        <w:r>
+          <w:instrText xml:space="preserve"> PAGE   \* MERGEFORMAT </w:instrText>
+        </w:r>
+        <w:r>
+          <w:fldChar w:fldCharType="separate"/>
+        </w:r>
+        <w:r>
+          <w:rPr>
+            <w:noProof/>
+          </w:rPr>
+          <w:t>2</w:t>
+        </w:r>
+        <w:r>
+          <w:rPr>
+            <w:noProof/>
+          </w:rPr>
+          <w:fldChar w:fldCharType="end"/>
+        </w:r>
       </w:p>
     </w:sdtContent>
   </w:sdt>
@@ -844,7 +904,7 @@
 </file>
 
 <file path=word/footnotes.xml><?xml version="1.0" encoding="utf-8"?>
-<w:footnotes xmlns:ve="http://schemas.openxmlformats.org/markup-compatibility/2006" xmlns:o="urn:schemas-microsoft-com:office:office" xmlns:r="http://schemas.openxmlformats.org/officeDocument/2006/relationships" xmlns:m="http://schemas.openxmlformats.org/officeDocument/2006/math" xmlns:v="urn:schemas-microsoft-com:vml" xmlns:wp="http://schemas.openxmlformats.org/drawingml/2006/wordprocessingDrawing" xmlns:w10="urn:schemas-microsoft-com:office:word" xmlns:w="http://schemas.openxmlformats.org/wordprocessingml/2006/main" xmlns:wne="http://schemas.microsoft.com/office/word/2006/wordml">
+<w:footnotes xmlns:wpc="http://schemas.microsoft.com/office/word/2010/wordprocessingCanvas" xmlns:mc="http://schemas.openxmlformats.org/markup-compatibility/2006" xmlns:o="urn:schemas-microsoft-com:office:office" xmlns:r="http://schemas.openxmlformats.org/officeDocument/2006/relationships" xmlns:m="http://schemas.openxmlformats.org/officeDocument/2006/math" xmlns:v="urn:schemas-microsoft-com:vml" xmlns:wp14="http://schemas.microsoft.com/office/word/2010/wordprocessingDrawing" xmlns:wp="http://schemas.openxmlformats.org/drawingml/2006/wordprocessingDrawing" xmlns:w10="urn:schemas-microsoft-com:office:word" xmlns:w="http://schemas.openxmlformats.org/wordprocessingml/2006/main" xmlns:w14="http://schemas.microsoft.com/office/word/2010/wordml" xmlns:w15="http://schemas.microsoft.com/office/word/2012/wordml" xmlns:wpg="http://schemas.microsoft.com/office/word/2010/wordprocessingGroup" xmlns:wpi="http://schemas.microsoft.com/office/word/2010/wordprocessingInk" xmlns:wne="http://schemas.microsoft.com/office/word/2006/wordml" xmlns:wps="http://schemas.microsoft.com/office/word/2010/wordprocessingShape" mc:Ignorable="w14 w15 wp14">
   <w:footnote w:type="separator" w:id="-1">
     <w:p>
       <w:pPr>
@@ -869,7 +929,7 @@
 </file>
 
 <file path=word/header1.xml><?xml version="1.0" encoding="utf-8"?>
-<w:hdr xmlns:ve="http://schemas.openxmlformats.org/markup-compatibility/2006" xmlns:o="urn:schemas-microsoft-com:office:office" xmlns:r="http://schemas.openxmlformats.org/officeDocument/2006/relationships" xmlns:m="http://schemas.openxmlformats.org/officeDocument/2006/math" xmlns:v="urn:schemas-microsoft-com:vml" xmlns:wp="http://schemas.openxmlformats.org/drawingml/2006/wordprocessingDrawing" xmlns:w10="urn:schemas-microsoft-com:office:word" xmlns:w="http://schemas.openxmlformats.org/wordprocessingml/2006/main" xmlns:wne="http://schemas.microsoft.com/office/word/2006/wordml">
+<w:hdr xmlns:wpc="http://schemas.microsoft.com/office/word/2010/wordprocessingCanvas" xmlns:mc="http://schemas.openxmlformats.org/markup-compatibility/2006" xmlns:o="urn:schemas-microsoft-com:office:office" xmlns:r="http://schemas.openxmlformats.org/officeDocument/2006/relationships" xmlns:m="http://schemas.openxmlformats.org/officeDocument/2006/math" xmlns:v="urn:schemas-microsoft-com:vml" xmlns:wp14="http://schemas.microsoft.com/office/word/2010/wordprocessingDrawing" xmlns:wp="http://schemas.openxmlformats.org/drawingml/2006/wordprocessingDrawing" xmlns:w10="urn:schemas-microsoft-com:office:word" xmlns:w="http://schemas.openxmlformats.org/wordprocessingml/2006/main" xmlns:w14="http://schemas.microsoft.com/office/word/2010/wordml" xmlns:w15="http://schemas.microsoft.com/office/word/2012/wordml" xmlns:wpg="http://schemas.microsoft.com/office/word/2010/wordprocessingGroup" xmlns:wpi="http://schemas.microsoft.com/office/word/2010/wordprocessingInk" xmlns:wne="http://schemas.microsoft.com/office/word/2006/wordml" xmlns:wps="http://schemas.microsoft.com/office/word/2010/wordprocessingShape" mc:Ignorable="w14 w15 wp14">
   <w:p>
     <w:pPr>
       <w:pStyle w:val="Header"/>
@@ -890,11 +950,11 @@
     </w:r>
     <w:proofErr w:type="spellStart"/>
     <w:r>
-      <w:t>Hand-in</w:t>
+      <w:t>Hand</w:t>
     </w:r>
     <w:proofErr w:type="spellEnd"/>
     <w:r>
-      <w:t xml:space="preserve"> 3</w:t>
+      <w:t>-in 3</w:t>
     </w:r>
     <w:r>
       <w:ptab w:relativeTo="margin" w:alignment="right" w:leader="none"/>
@@ -912,7 +972,7 @@
 </file>
 
 <file path=word/styles.xml><?xml version="1.0" encoding="utf-8"?>
-<w:styles xmlns:r="http://schemas.openxmlformats.org/officeDocument/2006/relationships" xmlns:w="http://schemas.openxmlformats.org/wordprocessingml/2006/main">
+<w:styles xmlns:mc="http://schemas.openxmlformats.org/markup-compatibility/2006" xmlns:r="http://schemas.openxmlformats.org/officeDocument/2006/relationships" xmlns:w="http://schemas.openxmlformats.org/wordprocessingml/2006/main" xmlns:w14="http://schemas.microsoft.com/office/word/2010/wordml" xmlns:w15="http://schemas.microsoft.com/office/word/2012/wordml" mc:Ignorable="w14 w15">
   <w:docDefaults>
     <w:rPrDefault>
       <w:rPr>
@@ -929,144 +989,378 @@
       </w:pPr>
     </w:pPrDefault>
   </w:docDefaults>
-  <w:latentStyles w:defLockedState="0" w:defUIPriority="99" w:defSemiHidden="1" w:defUnhideWhenUsed="1" w:defQFormat="0" w:count="267">
-    <w:lsdException w:name="Normal" w:semiHidden="0" w:uiPriority="0" w:unhideWhenUsed="0" w:qFormat="1"/>
-    <w:lsdException w:name="heading 1" w:semiHidden="0" w:uiPriority="9" w:unhideWhenUsed="0" w:qFormat="1"/>
-    <w:lsdException w:name="heading 2" w:uiPriority="9" w:qFormat="1"/>
-    <w:lsdException w:name="heading 3" w:uiPriority="9" w:qFormat="1"/>
-    <w:lsdException w:name="heading 4" w:uiPriority="9" w:qFormat="1"/>
-    <w:lsdException w:name="heading 5" w:uiPriority="9" w:qFormat="1"/>
-    <w:lsdException w:name="heading 6" w:uiPriority="9" w:qFormat="1"/>
-    <w:lsdException w:name="heading 7" w:uiPriority="9" w:qFormat="1"/>
-    <w:lsdException w:name="heading 8" w:uiPriority="9" w:qFormat="1"/>
-    <w:lsdException w:name="heading 9" w:uiPriority="9" w:qFormat="1"/>
-    <w:lsdException w:name="toc 1" w:uiPriority="39"/>
-    <w:lsdException w:name="toc 2" w:uiPriority="39"/>
-    <w:lsdException w:name="toc 3" w:uiPriority="39"/>
-    <w:lsdException w:name="toc 4" w:uiPriority="39"/>
-    <w:lsdException w:name="toc 5" w:uiPriority="39"/>
-    <w:lsdException w:name="toc 6" w:uiPriority="39"/>
-    <w:lsdException w:name="toc 7" w:uiPriority="39"/>
-    <w:lsdException w:name="toc 8" w:uiPriority="39"/>
-    <w:lsdException w:name="toc 9" w:uiPriority="39"/>
-    <w:lsdException w:name="caption" w:uiPriority="35" w:qFormat="1"/>
-    <w:lsdException w:name="Title" w:semiHidden="0" w:uiPriority="10" w:unhideWhenUsed="0" w:qFormat="1"/>
-    <w:lsdException w:name="Default Paragraph Font" w:uiPriority="1"/>
-    <w:lsdException w:name="Subtitle" w:semiHidden="0" w:uiPriority="11" w:unhideWhenUsed="0" w:qFormat="1"/>
-    <w:lsdException w:name="Strong" w:semiHidden="0" w:uiPriority="22" w:unhideWhenUsed="0" w:qFormat="1"/>
-    <w:lsdException w:name="Emphasis" w:semiHidden="0" w:uiPriority="20" w:unhideWhenUsed="0" w:qFormat="1"/>
-    <w:lsdException w:name="Table Grid" w:semiHidden="0" w:uiPriority="39" w:unhideWhenUsed="0"/>
-    <w:lsdException w:name="Placeholder Text" w:unhideWhenUsed="0"/>
-    <w:lsdException w:name="No Spacing" w:semiHidden="0" w:uiPriority="1" w:unhideWhenUsed="0" w:qFormat="1"/>
-    <w:lsdException w:name="Light Shading" w:semiHidden="0" w:uiPriority="60" w:unhideWhenUsed="0"/>
-    <w:lsdException w:name="Light List" w:semiHidden="0" w:uiPriority="61" w:unhideWhenUsed="0"/>
-    <w:lsdException w:name="Light Grid" w:semiHidden="0" w:uiPriority="62" w:unhideWhenUsed="0"/>
-    <w:lsdException w:name="Medium Shading 1" w:semiHidden="0" w:uiPriority="63" w:unhideWhenUsed="0"/>
-    <w:lsdException w:name="Medium Shading 2" w:semiHidden="0" w:uiPriority="64" w:unhideWhenUsed="0"/>
-    <w:lsdException w:name="Medium List 1" w:semiHidden="0" w:uiPriority="65" w:unhideWhenUsed="0"/>
-    <w:lsdException w:name="Medium List 2" w:semiHidden="0" w:uiPriority="66" w:unhideWhenUsed="0"/>
-    <w:lsdException w:name="Medium Grid 1" w:semiHidden="0" w:uiPriority="67" w:unhideWhenUsed="0"/>
-    <w:lsdException w:name="Medium Grid 2" w:semiHidden="0" w:uiPriority="68" w:unhideWhenUsed="0"/>
-    <w:lsdException w:name="Medium Grid 3" w:semiHidden="0" w:uiPriority="69" w:unhideWhenUsed="0"/>
-    <w:lsdException w:name="Dark List" w:semiHidden="0" w:uiPriority="70" w:unhideWhenUsed="0"/>
-    <w:lsdException w:name="Colorful Shading" w:semiHidden="0" w:uiPriority="71" w:unhideWhenUsed="0"/>
-    <w:lsdException w:name="Colorful List" w:semiHidden="0" w:uiPriority="72" w:unhideWhenUsed="0"/>
-    <w:lsdException w:name="Colorful Grid" w:semiHidden="0" w:uiPriority="73" w:unhideWhenUsed="0"/>
-    <w:lsdException w:name="Light Shading Accent 1" w:semiHidden="0" w:uiPriority="60" w:unhideWhenUsed="0"/>
-    <w:lsdException w:name="Light List Accent 1" w:semiHidden="0" w:uiPriority="61" w:unhideWhenUsed="0"/>
-    <w:lsdException w:name="Light Grid Accent 1" w:semiHidden="0" w:uiPriority="62" w:unhideWhenUsed="0"/>
-    <w:lsdException w:name="Medium Shading 1 Accent 1" w:semiHidden="0" w:uiPriority="63" w:unhideWhenUsed="0"/>
-    <w:lsdException w:name="Medium Shading 2 Accent 1" w:semiHidden="0" w:uiPriority="64" w:unhideWhenUsed="0"/>
-    <w:lsdException w:name="Medium List 1 Accent 1" w:semiHidden="0" w:uiPriority="65" w:unhideWhenUsed="0"/>
-    <w:lsdException w:name="Revision" w:unhideWhenUsed="0"/>
-    <w:lsdException w:name="List Paragraph" w:semiHidden="0" w:uiPriority="34" w:unhideWhenUsed="0" w:qFormat="1"/>
-    <w:lsdException w:name="Quote" w:semiHidden="0" w:uiPriority="29" w:unhideWhenUsed="0" w:qFormat="1"/>
-    <w:lsdException w:name="Intense Quote" w:semiHidden="0" w:uiPriority="30" w:unhideWhenUsed="0" w:qFormat="1"/>
-    <w:lsdException w:name="Medium List 2 Accent 1" w:semiHidden="0" w:uiPriority="66" w:unhideWhenUsed="0"/>
-    <w:lsdException w:name="Medium Grid 1 Accent 1" w:semiHidden="0" w:uiPriority="67" w:unhideWhenUsed="0"/>
-    <w:lsdException w:name="Medium Grid 2 Accent 1" w:semiHidden="0" w:uiPriority="68" w:unhideWhenUsed="0"/>
-    <w:lsdException w:name="Medium Grid 3 Accent 1" w:semiHidden="0" w:uiPriority="69" w:unhideWhenUsed="0"/>
-    <w:lsdException w:name="Dark List Accent 1" w:semiHidden="0" w:uiPriority="70" w:unhideWhenUsed="0"/>
-    <w:lsdException w:name="Colorful Shading Accent 1" w:semiHidden="0" w:uiPriority="71" w:unhideWhenUsed="0"/>
-    <w:lsdException w:name="Colorful List Accent 1" w:semiHidden="0" w:uiPriority="72" w:unhideWhenUsed="0"/>
-    <w:lsdException w:name="Colorful Grid Accent 1" w:semiHidden="0" w:uiPriority="73" w:unhideWhenUsed="0"/>
-    <w:lsdException w:name="Light Shading Accent 2" w:semiHidden="0" w:uiPriority="60" w:unhideWhenUsed="0"/>
-    <w:lsdException w:name="Light List Accent 2" w:semiHidden="0" w:uiPriority="61" w:unhideWhenUsed="0"/>
-    <w:lsdException w:name="Light Grid Accent 2" w:semiHidden="0" w:uiPriority="62" w:unhideWhenUsed="0"/>
-    <w:lsdException w:name="Medium Shading 1 Accent 2" w:semiHidden="0" w:uiPriority="63" w:unhideWhenUsed="0"/>
-    <w:lsdException w:name="Medium Shading 2 Accent 2" w:semiHidden="0" w:uiPriority="64" w:unhideWhenUsed="0"/>
-    <w:lsdException w:name="Medium List 1 Accent 2" w:semiHidden="0" w:uiPriority="65" w:unhideWhenUsed="0"/>
-    <w:lsdException w:name="Medium List 2 Accent 2" w:semiHidden="0" w:uiPriority="66" w:unhideWhenUsed="0"/>
-    <w:lsdException w:name="Medium Grid 1 Accent 2" w:semiHidden="0" w:uiPriority="67" w:unhideWhenUsed="0"/>
-    <w:lsdException w:name="Medium Grid 2 Accent 2" w:semiHidden="0" w:uiPriority="68" w:unhideWhenUsed="0"/>
-    <w:lsdException w:name="Medium Grid 3 Accent 2" w:semiHidden="0" w:uiPriority="69" w:unhideWhenUsed="0"/>
-    <w:lsdException w:name="Dark List Accent 2" w:semiHidden="0" w:uiPriority="70" w:unhideWhenUsed="0"/>
-    <w:lsdException w:name="Colorful Shading Accent 2" w:semiHidden="0" w:uiPriority="71" w:unhideWhenUsed="0"/>
-    <w:lsdException w:name="Colorful List Accent 2" w:semiHidden="0" w:uiPriority="72" w:unhideWhenUsed="0"/>
-    <w:lsdException w:name="Colorful Grid Accent 2" w:semiHidden="0" w:uiPriority="73" w:unhideWhenUsed="0"/>
-    <w:lsdException w:name="Light Shading Accent 3" w:semiHidden="0" w:uiPriority="60" w:unhideWhenUsed="0"/>
-    <w:lsdException w:name="Light List Accent 3" w:semiHidden="0" w:uiPriority="61" w:unhideWhenUsed="0"/>
-    <w:lsdException w:name="Light Grid Accent 3" w:semiHidden="0" w:uiPriority="62" w:unhideWhenUsed="0"/>
-    <w:lsdException w:name="Medium Shading 1 Accent 3" w:semiHidden="0" w:uiPriority="63" w:unhideWhenUsed="0"/>
-    <w:lsdException w:name="Medium Shading 2 Accent 3" w:semiHidden="0" w:uiPriority="64" w:unhideWhenUsed="0"/>
-    <w:lsdException w:name="Medium List 1 Accent 3" w:semiHidden="0" w:uiPriority="65" w:unhideWhenUsed="0"/>
-    <w:lsdException w:name="Medium List 2 Accent 3" w:semiHidden="0" w:uiPriority="66" w:unhideWhenUsed="0"/>
-    <w:lsdException w:name="Medium Grid 1 Accent 3" w:semiHidden="0" w:uiPriority="67" w:unhideWhenUsed="0"/>
-    <w:lsdException w:name="Medium Grid 2 Accent 3" w:semiHidden="0" w:uiPriority="68" w:unhideWhenUsed="0"/>
-    <w:lsdException w:name="Medium Grid 3 Accent 3" w:semiHidden="0" w:uiPriority="69" w:unhideWhenUsed="0"/>
-    <w:lsdException w:name="Dark List Accent 3" w:semiHidden="0" w:uiPriority="70" w:unhideWhenUsed="0"/>
-    <w:lsdException w:name="Colorful Shading Accent 3" w:semiHidden="0" w:uiPriority="71" w:unhideWhenUsed="0"/>
-    <w:lsdException w:name="Colorful List Accent 3" w:semiHidden="0" w:uiPriority="72" w:unhideWhenUsed="0"/>
-    <w:lsdException w:name="Colorful Grid Accent 3" w:semiHidden="0" w:uiPriority="73" w:unhideWhenUsed="0"/>
-    <w:lsdException w:name="Light Shading Accent 4" w:semiHidden="0" w:uiPriority="60" w:unhideWhenUsed="0"/>
-    <w:lsdException w:name="Light List Accent 4" w:semiHidden="0" w:uiPriority="61" w:unhideWhenUsed="0"/>
-    <w:lsdException w:name="Light Grid Accent 4" w:semiHidden="0" w:uiPriority="62" w:unhideWhenUsed="0"/>
-    <w:lsdException w:name="Medium Shading 1 Accent 4" w:semiHidden="0" w:uiPriority="63" w:unhideWhenUsed="0"/>
-    <w:lsdException w:name="Medium Shading 2 Accent 4" w:semiHidden="0" w:uiPriority="64" w:unhideWhenUsed="0"/>
-    <w:lsdException w:name="Medium List 1 Accent 4" w:semiHidden="0" w:uiPriority="65" w:unhideWhenUsed="0"/>
-    <w:lsdException w:name="Medium List 2 Accent 4" w:semiHidden="0" w:uiPriority="66" w:unhideWhenUsed="0"/>
-    <w:lsdException w:name="Medium Grid 1 Accent 4" w:semiHidden="0" w:uiPriority="67" w:unhideWhenUsed="0"/>
-    <w:lsdException w:name="Medium Grid 2 Accent 4" w:semiHidden="0" w:uiPriority="68" w:unhideWhenUsed="0"/>
-    <w:lsdException w:name="Medium Grid 3 Accent 4" w:semiHidden="0" w:uiPriority="69" w:unhideWhenUsed="0"/>
-    <w:lsdException w:name="Dark List Accent 4" w:semiHidden="0" w:uiPriority="70" w:unhideWhenUsed="0"/>
-    <w:lsdException w:name="Colorful Shading Accent 4" w:semiHidden="0" w:uiPriority="71" w:unhideWhenUsed="0"/>
-    <w:lsdException w:name="Colorful List Accent 4" w:semiHidden="0" w:uiPriority="72" w:unhideWhenUsed="0"/>
-    <w:lsdException w:name="Colorful Grid Accent 4" w:semiHidden="0" w:uiPriority="73" w:unhideWhenUsed="0"/>
-    <w:lsdException w:name="Light Shading Accent 5" w:semiHidden="0" w:uiPriority="60" w:unhideWhenUsed="0"/>
-    <w:lsdException w:name="Light List Accent 5" w:semiHidden="0" w:uiPriority="61" w:unhideWhenUsed="0"/>
-    <w:lsdException w:name="Light Grid Accent 5" w:semiHidden="0" w:uiPriority="62" w:unhideWhenUsed="0"/>
-    <w:lsdException w:name="Medium Shading 1 Accent 5" w:semiHidden="0" w:uiPriority="63" w:unhideWhenUsed="0"/>
-    <w:lsdException w:name="Medium Shading 2 Accent 5" w:semiHidden="0" w:uiPriority="64" w:unhideWhenUsed="0"/>
-    <w:lsdException w:name="Medium List 1 Accent 5" w:semiHidden="0" w:uiPriority="65" w:unhideWhenUsed="0"/>
-    <w:lsdException w:name="Medium List 2 Accent 5" w:semiHidden="0" w:uiPriority="66" w:unhideWhenUsed="0"/>
-    <w:lsdException w:name="Medium Grid 1 Accent 5" w:semiHidden="0" w:uiPriority="67" w:unhideWhenUsed="0"/>
-    <w:lsdException w:name="Medium Grid 2 Accent 5" w:semiHidden="0" w:uiPriority="68" w:unhideWhenUsed="0"/>
-    <w:lsdException w:name="Medium Grid 3 Accent 5" w:semiHidden="0" w:uiPriority="69" w:unhideWhenUsed="0"/>
-    <w:lsdException w:name="Dark List Accent 5" w:semiHidden="0" w:uiPriority="70" w:unhideWhenUsed="0"/>
-    <w:lsdException w:name="Colorful Shading Accent 5" w:semiHidden="0" w:uiPriority="71" w:unhideWhenUsed="0"/>
-    <w:lsdException w:name="Colorful List Accent 5" w:semiHidden="0" w:uiPriority="72" w:unhideWhenUsed="0"/>
-    <w:lsdException w:name="Colorful Grid Accent 5" w:semiHidden="0" w:uiPriority="73" w:unhideWhenUsed="0"/>
-    <w:lsdException w:name="Light Shading Accent 6" w:semiHidden="0" w:uiPriority="60" w:unhideWhenUsed="0"/>
-    <w:lsdException w:name="Light List Accent 6" w:semiHidden="0" w:uiPriority="61" w:unhideWhenUsed="0"/>
-    <w:lsdException w:name="Light Grid Accent 6" w:semiHidden="0" w:uiPriority="62" w:unhideWhenUsed="0"/>
-    <w:lsdException w:name="Medium Shading 1 Accent 6" w:semiHidden="0" w:uiPriority="63" w:unhideWhenUsed="0"/>
-    <w:lsdException w:name="Medium Shading 2 Accent 6" w:semiHidden="0" w:uiPriority="64" w:unhideWhenUsed="0"/>
-    <w:lsdException w:name="Medium List 1 Accent 6" w:semiHidden="0" w:uiPriority="65" w:unhideWhenUsed="0"/>
-    <w:lsdException w:name="Medium List 2 Accent 6" w:semiHidden="0" w:uiPriority="66" w:unhideWhenUsed="0"/>
-    <w:lsdException w:name="Medium Grid 1 Accent 6" w:semiHidden="0" w:uiPriority="67" w:unhideWhenUsed="0"/>
-    <w:lsdException w:name="Medium Grid 2 Accent 6" w:semiHidden="0" w:uiPriority="68" w:unhideWhenUsed="0"/>
-    <w:lsdException w:name="Medium Grid 3 Accent 6" w:semiHidden="0" w:uiPriority="69" w:unhideWhenUsed="0"/>
-    <w:lsdException w:name="Dark List Accent 6" w:semiHidden="0" w:uiPriority="70" w:unhideWhenUsed="0"/>
-    <w:lsdException w:name="Colorful Shading Accent 6" w:semiHidden="0" w:uiPriority="71" w:unhideWhenUsed="0"/>
-    <w:lsdException w:name="Colorful List Accent 6" w:semiHidden="0" w:uiPriority="72" w:unhideWhenUsed="0"/>
-    <w:lsdException w:name="Colorful Grid Accent 6" w:semiHidden="0" w:uiPriority="73" w:unhideWhenUsed="0"/>
-    <w:lsdException w:name="Subtle Emphasis" w:semiHidden="0" w:uiPriority="19" w:unhideWhenUsed="0" w:qFormat="1"/>
-    <w:lsdException w:name="Intense Emphasis" w:semiHidden="0" w:uiPriority="21" w:unhideWhenUsed="0" w:qFormat="1"/>
-    <w:lsdException w:name="Subtle Reference" w:semiHidden="0" w:uiPriority="31" w:unhideWhenUsed="0" w:qFormat="1"/>
-    <w:lsdException w:name="Intense Reference" w:semiHidden="0" w:uiPriority="32" w:unhideWhenUsed="0" w:qFormat="1"/>
-    <w:lsdException w:name="Book Title" w:semiHidden="0" w:uiPriority="33" w:unhideWhenUsed="0" w:qFormat="1"/>
-    <w:lsdException w:name="Bibliography" w:uiPriority="37"/>
-    <w:lsdException w:name="TOC Heading" w:uiPriority="39" w:qFormat="1"/>
+  <w:latentStyles w:defLockedState="0" w:defUIPriority="99" w:defSemiHidden="0" w:defUnhideWhenUsed="0" w:defQFormat="0" w:count="371">
+    <w:lsdException w:name="Normal" w:uiPriority="0" w:qFormat="1"/>
+    <w:lsdException w:name="heading 1" w:uiPriority="9" w:qFormat="1"/>
+    <w:lsdException w:name="heading 2" w:semiHidden="1" w:uiPriority="9" w:unhideWhenUsed="1" w:qFormat="1"/>
+    <w:lsdException w:name="heading 3" w:semiHidden="1" w:uiPriority="9" w:unhideWhenUsed="1" w:qFormat="1"/>
+    <w:lsdException w:name="heading 4" w:semiHidden="1" w:uiPriority="9" w:unhideWhenUsed="1" w:qFormat="1"/>
+    <w:lsdException w:name="heading 5" w:semiHidden="1" w:uiPriority="9" w:unhideWhenUsed="1" w:qFormat="1"/>
+    <w:lsdException w:name="heading 6" w:semiHidden="1" w:uiPriority="9" w:unhideWhenUsed="1" w:qFormat="1"/>
+    <w:lsdException w:name="heading 7" w:semiHidden="1" w:uiPriority="9" w:unhideWhenUsed="1" w:qFormat="1"/>
+    <w:lsdException w:name="heading 8" w:semiHidden="1" w:uiPriority="9" w:unhideWhenUsed="1" w:qFormat="1"/>
+    <w:lsdException w:name="heading 9" w:semiHidden="1" w:uiPriority="9" w:unhideWhenUsed="1" w:qFormat="1"/>
+    <w:lsdException w:name="index 1" w:semiHidden="1" w:unhideWhenUsed="1"/>
+    <w:lsdException w:name="index 2" w:semiHidden="1" w:unhideWhenUsed="1"/>
+    <w:lsdException w:name="index 3" w:semiHidden="1" w:unhideWhenUsed="1"/>
+    <w:lsdException w:name="index 4" w:semiHidden="1" w:unhideWhenUsed="1"/>
+    <w:lsdException w:name="index 5" w:semiHidden="1" w:unhideWhenUsed="1"/>
+    <w:lsdException w:name="index 6" w:semiHidden="1" w:unhideWhenUsed="1"/>
+    <w:lsdException w:name="index 7" w:semiHidden="1" w:unhideWhenUsed="1"/>
+    <w:lsdException w:name="index 8" w:semiHidden="1" w:unhideWhenUsed="1"/>
+    <w:lsdException w:name="index 9" w:semiHidden="1" w:unhideWhenUsed="1"/>
+    <w:lsdException w:name="toc 1" w:semiHidden="1" w:uiPriority="39" w:unhideWhenUsed="1"/>
+    <w:lsdException w:name="toc 2" w:semiHidden="1" w:uiPriority="39" w:unhideWhenUsed="1"/>
+    <w:lsdException w:name="toc 3" w:semiHidden="1" w:uiPriority="39" w:unhideWhenUsed="1"/>
+    <w:lsdException w:name="toc 4" w:semiHidden="1" w:uiPriority="39" w:unhideWhenUsed="1"/>
+    <w:lsdException w:name="toc 5" w:semiHidden="1" w:uiPriority="39" w:unhideWhenUsed="1"/>
+    <w:lsdException w:name="toc 6" w:semiHidden="1" w:uiPriority="39" w:unhideWhenUsed="1"/>
+    <w:lsdException w:name="toc 7" w:semiHidden="1" w:uiPriority="39" w:unhideWhenUsed="1"/>
+    <w:lsdException w:name="toc 8" w:semiHidden="1" w:uiPriority="39" w:unhideWhenUsed="1"/>
+    <w:lsdException w:name="toc 9" w:semiHidden="1" w:uiPriority="39" w:unhideWhenUsed="1"/>
+    <w:lsdException w:name="Normal Indent" w:semiHidden="1" w:unhideWhenUsed="1"/>
+    <w:lsdException w:name="footnote text" w:semiHidden="1" w:unhideWhenUsed="1"/>
+    <w:lsdException w:name="annotation text" w:semiHidden="1" w:unhideWhenUsed="1"/>
+    <w:lsdException w:name="header" w:semiHidden="1" w:unhideWhenUsed="1"/>
+    <w:lsdException w:name="footer" w:semiHidden="1" w:unhideWhenUsed="1"/>
+    <w:lsdException w:name="index heading" w:semiHidden="1" w:unhideWhenUsed="1"/>
+    <w:lsdException w:name="caption" w:semiHidden="1" w:uiPriority="35" w:unhideWhenUsed="1" w:qFormat="1"/>
+    <w:lsdException w:name="table of figures" w:semiHidden="1" w:unhideWhenUsed="1"/>
+    <w:lsdException w:name="envelope address" w:semiHidden="1" w:unhideWhenUsed="1"/>
+    <w:lsdException w:name="envelope return" w:semiHidden="1" w:unhideWhenUsed="1"/>
+    <w:lsdException w:name="footnote reference" w:semiHidden="1" w:unhideWhenUsed="1"/>
+    <w:lsdException w:name="annotation reference" w:semiHidden="1" w:unhideWhenUsed="1"/>
+    <w:lsdException w:name="line number" w:semiHidden="1" w:unhideWhenUsed="1"/>
+    <w:lsdException w:name="page number" w:semiHidden="1" w:unhideWhenUsed="1"/>
+    <w:lsdException w:name="endnote reference" w:semiHidden="1" w:unhideWhenUsed="1"/>
+    <w:lsdException w:name="endnote text" w:semiHidden="1" w:unhideWhenUsed="1"/>
+    <w:lsdException w:name="table of authorities" w:semiHidden="1" w:unhideWhenUsed="1"/>
+    <w:lsdException w:name="macro" w:semiHidden="1" w:unhideWhenUsed="1"/>
+    <w:lsdException w:name="toa heading" w:semiHidden="1" w:unhideWhenUsed="1"/>
+    <w:lsdException w:name="List" w:semiHidden="1" w:unhideWhenUsed="1"/>
+    <w:lsdException w:name="List Bullet" w:semiHidden="1" w:unhideWhenUsed="1"/>
+    <w:lsdException w:name="List Number" w:semiHidden="1" w:unhideWhenUsed="1"/>
+    <w:lsdException w:name="List 2" w:semiHidden="1" w:unhideWhenUsed="1"/>
+    <w:lsdException w:name="List 3" w:semiHidden="1" w:unhideWhenUsed="1"/>
+    <w:lsdException w:name="List 4" w:semiHidden="1" w:unhideWhenUsed="1"/>
+    <w:lsdException w:name="List 5" w:semiHidden="1" w:unhideWhenUsed="1"/>
+    <w:lsdException w:name="List Bullet 2" w:semiHidden="1" w:unhideWhenUsed="1"/>
+    <w:lsdException w:name="List Bullet 3" w:semiHidden="1" w:unhideWhenUsed="1"/>
+    <w:lsdException w:name="List Bullet 4" w:semiHidden="1" w:unhideWhenUsed="1"/>
+    <w:lsdException w:name="List Bullet 5" w:semiHidden="1" w:unhideWhenUsed="1"/>
+    <w:lsdException w:name="List Number 2" w:semiHidden="1" w:unhideWhenUsed="1"/>
+    <w:lsdException w:name="List Number 3" w:semiHidden="1" w:unhideWhenUsed="1"/>
+    <w:lsdException w:name="List Number 4" w:semiHidden="1" w:unhideWhenUsed="1"/>
+    <w:lsdException w:name="List Number 5" w:semiHidden="1" w:unhideWhenUsed="1"/>
+    <w:lsdException w:name="Title" w:uiPriority="10" w:qFormat="1"/>
+    <w:lsdException w:name="Closing" w:semiHidden="1" w:unhideWhenUsed="1"/>
+    <w:lsdException w:name="Signature" w:semiHidden="1" w:unhideWhenUsed="1"/>
+    <w:lsdException w:name="Default Paragraph Font" w:semiHidden="1" w:uiPriority="1" w:unhideWhenUsed="1"/>
+    <w:lsdException w:name="Body Text" w:semiHidden="1" w:unhideWhenUsed="1"/>
+    <w:lsdException w:name="Body Text Indent" w:semiHidden="1" w:unhideWhenUsed="1"/>
+    <w:lsdException w:name="List Continue" w:semiHidden="1" w:unhideWhenUsed="1"/>
+    <w:lsdException w:name="List Continue 2" w:semiHidden="1" w:unhideWhenUsed="1"/>
+    <w:lsdException w:name="List Continue 3" w:semiHidden="1" w:unhideWhenUsed="1"/>
+    <w:lsdException w:name="List Continue 4" w:semiHidden="1" w:unhideWhenUsed="1"/>
+    <w:lsdException w:name="List Continue 5" w:semiHidden="1" w:unhideWhenUsed="1"/>
+    <w:lsdException w:name="Message Header" w:semiHidden="1" w:unhideWhenUsed="1"/>
+    <w:lsdException w:name="Subtitle" w:uiPriority="11" w:qFormat="1"/>
+    <w:lsdException w:name="Salutation" w:semiHidden="1" w:unhideWhenUsed="1"/>
+    <w:lsdException w:name="Date" w:semiHidden="1" w:unhideWhenUsed="1"/>
+    <w:lsdException w:name="Body Text First Indent" w:semiHidden="1" w:unhideWhenUsed="1"/>
+    <w:lsdException w:name="Body Text First Indent 2" w:semiHidden="1" w:unhideWhenUsed="1"/>
+    <w:lsdException w:name="Note Heading" w:semiHidden="1" w:unhideWhenUsed="1"/>
+    <w:lsdException w:name="Body Text 2" w:semiHidden="1" w:unhideWhenUsed="1"/>
+    <w:lsdException w:name="Body Text 3" w:semiHidden="1" w:unhideWhenUsed="1"/>
+    <w:lsdException w:name="Body Text Indent 2" w:semiHidden="1" w:unhideWhenUsed="1"/>
+    <w:lsdException w:name="Body Text Indent 3" w:semiHidden="1" w:unhideWhenUsed="1"/>
+    <w:lsdException w:name="Block Text" w:semiHidden="1" w:unhideWhenUsed="1"/>
+    <w:lsdException w:name="Hyperlink" w:semiHidden="1" w:unhideWhenUsed="1"/>
+    <w:lsdException w:name="FollowedHyperlink" w:semiHidden="1" w:unhideWhenUsed="1"/>
+    <w:lsdException w:name="Strong" w:uiPriority="22" w:qFormat="1"/>
+    <w:lsdException w:name="Emphasis" w:uiPriority="20" w:qFormat="1"/>
+    <w:lsdException w:name="Document Map" w:semiHidden="1" w:unhideWhenUsed="1"/>
+    <w:lsdException w:name="Plain Text" w:semiHidden="1" w:unhideWhenUsed="1"/>
+    <w:lsdException w:name="E-mail Signature" w:semiHidden="1" w:unhideWhenUsed="1"/>
+    <w:lsdException w:name="HTML Top of Form" w:semiHidden="1" w:unhideWhenUsed="1"/>
+    <w:lsdException w:name="HTML Bottom of Form" w:semiHidden="1" w:unhideWhenUsed="1"/>
+    <w:lsdException w:name="Normal (Web)" w:semiHidden="1" w:unhideWhenUsed="1"/>
+    <w:lsdException w:name="HTML Acronym" w:semiHidden="1" w:unhideWhenUsed="1"/>
+    <w:lsdException w:name="HTML Address" w:semiHidden="1" w:unhideWhenUsed="1"/>
+    <w:lsdException w:name="HTML Cite" w:semiHidden="1" w:unhideWhenUsed="1"/>
+    <w:lsdException w:name="HTML Code" w:semiHidden="1" w:unhideWhenUsed="1"/>
+    <w:lsdException w:name="HTML Definition" w:semiHidden="1" w:unhideWhenUsed="1"/>
+    <w:lsdException w:name="HTML Keyboard" w:semiHidden="1" w:unhideWhenUsed="1"/>
+    <w:lsdException w:name="HTML Preformatted" w:semiHidden="1" w:unhideWhenUsed="1"/>
+    <w:lsdException w:name="HTML Sample" w:semiHidden="1" w:unhideWhenUsed="1"/>
+    <w:lsdException w:name="HTML Typewriter" w:semiHidden="1" w:unhideWhenUsed="1"/>
+    <w:lsdException w:name="HTML Variable" w:semiHidden="1" w:unhideWhenUsed="1"/>
+    <w:lsdException w:name="Normal Table" w:semiHidden="1" w:unhideWhenUsed="1"/>
+    <w:lsdException w:name="annotation subject" w:semiHidden="1" w:unhideWhenUsed="1"/>
+    <w:lsdException w:name="No List" w:semiHidden="1" w:unhideWhenUsed="1"/>
+    <w:lsdException w:name="Outline List 1" w:semiHidden="1" w:unhideWhenUsed="1"/>
+    <w:lsdException w:name="Outline List 2" w:semiHidden="1" w:unhideWhenUsed="1"/>
+    <w:lsdException w:name="Outline List 3" w:semiHidden="1" w:unhideWhenUsed="1"/>
+    <w:lsdException w:name="Table Simple 1" w:semiHidden="1" w:unhideWhenUsed="1"/>
+    <w:lsdException w:name="Table Simple 2" w:semiHidden="1" w:unhideWhenUsed="1"/>
+    <w:lsdException w:name="Table Simple 3" w:semiHidden="1" w:unhideWhenUsed="1"/>
+    <w:lsdException w:name="Table Classic 1" w:semiHidden="1" w:unhideWhenUsed="1"/>
+    <w:lsdException w:name="Table Classic 2" w:semiHidden="1" w:unhideWhenUsed="1"/>
+    <w:lsdException w:name="Table Classic 3" w:semiHidden="1" w:unhideWhenUsed="1"/>
+    <w:lsdException w:name="Table Classic 4" w:semiHidden="1" w:unhideWhenUsed="1"/>
+    <w:lsdException w:name="Table Colorful 1" w:semiHidden="1" w:unhideWhenUsed="1"/>
+    <w:lsdException w:name="Table Colorful 2" w:semiHidden="1" w:unhideWhenUsed="1"/>
+    <w:lsdException w:name="Table Colorful 3" w:semiHidden="1" w:unhideWhenUsed="1"/>
+    <w:lsdException w:name="Table Columns 1" w:semiHidden="1" w:unhideWhenUsed="1"/>
+    <w:lsdException w:name="Table Columns 2" w:semiHidden="1" w:unhideWhenUsed="1"/>
+    <w:lsdException w:name="Table Columns 3" w:semiHidden="1" w:unhideWhenUsed="1"/>
+    <w:lsdException w:name="Table Columns 4" w:semiHidden="1" w:unhideWhenUsed="1"/>
+    <w:lsdException w:name="Table Columns 5" w:semiHidden="1" w:unhideWhenUsed="1"/>
+    <w:lsdException w:name="Table Grid 1" w:semiHidden="1" w:unhideWhenUsed="1"/>
+    <w:lsdException w:name="Table Grid 2" w:semiHidden="1" w:unhideWhenUsed="1"/>
+    <w:lsdException w:name="Table Grid 3" w:semiHidden="1" w:unhideWhenUsed="1"/>
+    <w:lsdException w:name="Table Grid 4" w:semiHidden="1" w:unhideWhenUsed="1"/>
+    <w:lsdException w:name="Table Grid 5" w:semiHidden="1" w:unhideWhenUsed="1"/>
+    <w:lsdException w:name="Table Grid 6" w:semiHidden="1" w:unhideWhenUsed="1"/>
+    <w:lsdException w:name="Table Grid 7" w:semiHidden="1" w:unhideWhenUsed="1"/>
+    <w:lsdException w:name="Table Grid 8" w:semiHidden="1" w:unhideWhenUsed="1"/>
+    <w:lsdException w:name="Table List 1" w:semiHidden="1" w:unhideWhenUsed="1"/>
+    <w:lsdException w:name="Table List 2" w:semiHidden="1" w:unhideWhenUsed="1"/>
+    <w:lsdException w:name="Table List 3" w:semiHidden="1" w:unhideWhenUsed="1"/>
+    <w:lsdException w:name="Table List 4" w:semiHidden="1" w:unhideWhenUsed="1"/>
+    <w:lsdException w:name="Table List 5" w:semiHidden="1" w:unhideWhenUsed="1"/>
+    <w:lsdException w:name="Table List 6" w:semiHidden="1" w:unhideWhenUsed="1"/>
+    <w:lsdException w:name="Table List 7" w:semiHidden="1" w:unhideWhenUsed="1"/>
+    <w:lsdException w:name="Table List 8" w:semiHidden="1" w:unhideWhenUsed="1"/>
+    <w:lsdException w:name="Table 3D effects 1" w:semiHidden="1" w:unhideWhenUsed="1"/>
+    <w:lsdException w:name="Table 3D effects 2" w:semiHidden="1" w:unhideWhenUsed="1"/>
+    <w:lsdException w:name="Table 3D effects 3" w:semiHidden="1" w:unhideWhenUsed="1"/>
+    <w:lsdException w:name="Table Contemporary" w:semiHidden="1" w:unhideWhenUsed="1"/>
+    <w:lsdException w:name="Table Elegant" w:semiHidden="1" w:unhideWhenUsed="1"/>
+    <w:lsdException w:name="Table Professional" w:semiHidden="1" w:unhideWhenUsed="1"/>
+    <w:lsdException w:name="Table Subtle 1" w:semiHidden="1" w:unhideWhenUsed="1"/>
+    <w:lsdException w:name="Table Subtle 2" w:semiHidden="1" w:unhideWhenUsed="1"/>
+    <w:lsdException w:name="Table Web 1" w:semiHidden="1" w:unhideWhenUsed="1"/>
+    <w:lsdException w:name="Table Web 2" w:semiHidden="1" w:unhideWhenUsed="1"/>
+    <w:lsdException w:name="Table Web 3" w:semiHidden="1" w:unhideWhenUsed="1"/>
+    <w:lsdException w:name="Balloon Text" w:semiHidden="1" w:unhideWhenUsed="1"/>
+    <w:lsdException w:name="Table Grid" w:uiPriority="39"/>
+    <w:lsdException w:name="Table Theme" w:semiHidden="1" w:unhideWhenUsed="1"/>
+    <w:lsdException w:name="Placeholder Text" w:semiHidden="1"/>
+    <w:lsdException w:name="No Spacing" w:uiPriority="1" w:qFormat="1"/>
+    <w:lsdException w:name="Light Shading" w:uiPriority="60"/>
+    <w:lsdException w:name="Light List" w:uiPriority="61"/>
+    <w:lsdException w:name="Light Grid" w:uiPriority="62"/>
+    <w:lsdException w:name="Medium Shading 1" w:uiPriority="63"/>
+    <w:lsdException w:name="Medium Shading 2" w:uiPriority="64"/>
+    <w:lsdException w:name="Medium List 1" w:uiPriority="65"/>
+    <w:lsdException w:name="Medium List 2" w:uiPriority="66"/>
+    <w:lsdException w:name="Medium Grid 1" w:uiPriority="67"/>
+    <w:lsdException w:name="Medium Grid 2" w:uiPriority="68"/>
+    <w:lsdException w:name="Medium Grid 3" w:uiPriority="69"/>
+    <w:lsdException w:name="Dark List" w:uiPriority="70"/>
+    <w:lsdException w:name="Colorful Shading" w:uiPriority="71"/>
+    <w:lsdException w:name="Colorful List" w:uiPriority="72"/>
+    <w:lsdException w:name="Colorful Grid" w:uiPriority="73"/>
+    <w:lsdException w:name="Light Shading Accent 1" w:uiPriority="60"/>
+    <w:lsdException w:name="Light List Accent 1" w:uiPriority="61"/>
+    <w:lsdException w:name="Light Grid Accent 1" w:uiPriority="62"/>
+    <w:lsdException w:name="Medium Shading 1 Accent 1" w:uiPriority="63"/>
+    <w:lsdException w:name="Medium Shading 2 Accent 1" w:uiPriority="64"/>
+    <w:lsdException w:name="Medium List 1 Accent 1" w:uiPriority="65"/>
+    <w:lsdException w:name="Revision" w:semiHidden="1"/>
+    <w:lsdException w:name="List Paragraph" w:uiPriority="34" w:qFormat="1"/>
+    <w:lsdException w:name="Quote" w:uiPriority="29" w:qFormat="1"/>
+    <w:lsdException w:name="Intense Quote" w:uiPriority="30" w:qFormat="1"/>
+    <w:lsdException w:name="Medium List 2 Accent 1" w:uiPriority="66"/>
+    <w:lsdException w:name="Medium Grid 1 Accent 1" w:uiPriority="67"/>
+    <w:lsdException w:name="Medium Grid 2 Accent 1" w:uiPriority="68"/>
+    <w:lsdException w:name="Medium Grid 3 Accent 1" w:uiPriority="69"/>
+    <w:lsdException w:name="Dark List Accent 1" w:uiPriority="70"/>
+    <w:lsdException w:name="Colorful Shading Accent 1" w:uiPriority="71"/>
+    <w:lsdException w:name="Colorful List Accent 1" w:uiPriority="72"/>
+    <w:lsdException w:name="Colorful Grid Accent 1" w:uiPriority="73"/>
+    <w:lsdException w:name="Light Shading Accent 2" w:uiPriority="60"/>
+    <w:lsdException w:name="Light List Accent 2" w:uiPriority="61"/>
+    <w:lsdException w:name="Light Grid Accent 2" w:uiPriority="62"/>
+    <w:lsdException w:name="Medium Shading 1 Accent 2" w:uiPriority="63"/>
+    <w:lsdException w:name="Medium Shading 2 Accent 2" w:uiPriority="64"/>
+    <w:lsdException w:name="Medium List 1 Accent 2" w:uiPriority="65"/>
+    <w:lsdException w:name="Medium List 2 Accent 2" w:uiPriority="66"/>
+    <w:lsdException w:name="Medium Grid 1 Accent 2" w:uiPriority="67"/>
+    <w:lsdException w:name="Medium Grid 2 Accent 2" w:uiPriority="68"/>
+    <w:lsdException w:name="Medium Grid 3 Accent 2" w:uiPriority="69"/>
+    <w:lsdException w:name="Dark List Accent 2" w:uiPriority="70"/>
+    <w:lsdException w:name="Colorful Shading Accent 2" w:uiPriority="71"/>
+    <w:lsdException w:name="Colorful List Accent 2" w:uiPriority="72"/>
+    <w:lsdException w:name="Colorful Grid Accent 2" w:uiPriority="73"/>
+    <w:lsdException w:name="Light Shading Accent 3" w:uiPriority="60"/>
+    <w:lsdException w:name="Light List Accent 3" w:uiPriority="61"/>
+    <w:lsdException w:name="Light Grid Accent 3" w:uiPriority="62"/>
+    <w:lsdException w:name="Medium Shading 1 Accent 3" w:uiPriority="63"/>
+    <w:lsdException w:name="Medium Shading 2 Accent 3" w:uiPriority="64"/>
+    <w:lsdException w:name="Medium List 1 Accent 3" w:uiPriority="65"/>
+    <w:lsdException w:name="Medium List 2 Accent 3" w:uiPriority="66"/>
+    <w:lsdException w:name="Medium Grid 1 Accent 3" w:uiPriority="67"/>
+    <w:lsdException w:name="Medium Grid 2 Accent 3" w:uiPriority="68"/>
+    <w:lsdException w:name="Medium Grid 3 Accent 3" w:uiPriority="69"/>
+    <w:lsdException w:name="Dark List Accent 3" w:uiPriority="70"/>
+    <w:lsdException w:name="Colorful Shading Accent 3" w:uiPriority="71"/>
+    <w:lsdException w:name="Colorful List Accent 3" w:uiPriority="72"/>
+    <w:lsdException w:name="Colorful Grid Accent 3" w:uiPriority="73"/>
+    <w:lsdException w:name="Light Shading Accent 4" w:uiPriority="60"/>
+    <w:lsdException w:name="Light List Accent 4" w:uiPriority="61"/>
+    <w:lsdException w:name="Light Grid Accent 4" w:uiPriority="62"/>
+    <w:lsdException w:name="Medium Shading 1 Accent 4" w:uiPriority="63"/>
+    <w:lsdException w:name="Medium Shading 2 Accent 4" w:uiPriority="64"/>
+    <w:lsdException w:name="Medium List 1 Accent 4" w:uiPriority="65"/>
+    <w:lsdException w:name="Medium List 2 Accent 4" w:uiPriority="66"/>
+    <w:lsdException w:name="Medium Grid 1 Accent 4" w:uiPriority="67"/>
+    <w:lsdException w:name="Medium Grid 2 Accent 4" w:uiPriority="68"/>
+    <w:lsdException w:name="Medium Grid 3 Accent 4" w:uiPriority="69"/>
+    <w:lsdException w:name="Dark List Accent 4" w:uiPriority="70"/>
+    <w:lsdException w:name="Colorful Shading Accent 4" w:uiPriority="71"/>
+    <w:lsdException w:name="Colorful List Accent 4" w:uiPriority="72"/>
+    <w:lsdException w:name="Colorful Grid Accent 4" w:uiPriority="73"/>
+    <w:lsdException w:name="Light Shading Accent 5" w:uiPriority="60"/>
+    <w:lsdException w:name="Light List Accent 5" w:uiPriority="61"/>
+    <w:lsdException w:name="Light Grid Accent 5" w:uiPriority="62"/>
+    <w:lsdException w:name="Medium Shading 1 Accent 5" w:uiPriority="63"/>
+    <w:lsdException w:name="Medium Shading 2 Accent 5" w:uiPriority="64"/>
+    <w:lsdException w:name="Medium List 1 Accent 5" w:uiPriority="65"/>
+    <w:lsdException w:name="Medium List 2 Accent 5" w:uiPriority="66"/>
+    <w:lsdException w:name="Medium Grid 1 Accent 5" w:uiPriority="67"/>
+    <w:lsdException w:name="Medium Grid 2 Accent 5" w:uiPriority="68"/>
+    <w:lsdException w:name="Medium Grid 3 Accent 5" w:uiPriority="69"/>
+    <w:lsdException w:name="Dark List Accent 5" w:uiPriority="70"/>
+    <w:lsdException w:name="Colorful Shading Accent 5" w:uiPriority="71"/>
+    <w:lsdException w:name="Colorful List Accent 5" w:uiPriority="72"/>
+    <w:lsdException w:name="Colorful Grid Accent 5" w:uiPriority="73"/>
+    <w:lsdException w:name="Light Shading Accent 6" w:uiPriority="60"/>
+    <w:lsdException w:name="Light List Accent 6" w:uiPriority="61"/>
+    <w:lsdException w:name="Light Grid Accent 6" w:uiPriority="62"/>
+    <w:lsdException w:name="Medium Shading 1 Accent 6" w:uiPriority="63"/>
+    <w:lsdException w:name="Medium Shading 2 Accent 6" w:uiPriority="64"/>
+    <w:lsdException w:name="Medium List 1 Accent 6" w:uiPriority="65"/>
+    <w:lsdException w:name="Medium List 2 Accent 6" w:uiPriority="66"/>
+    <w:lsdException w:name="Medium Grid 1 Accent 6" w:uiPriority="67"/>
+    <w:lsdException w:name="Medium Grid 2 Accent 6" w:uiPriority="68"/>
+    <w:lsdException w:name="Medium Grid 3 Accent 6" w:uiPriority="69"/>
+    <w:lsdException w:name="Dark List Accent 6" w:uiPriority="70"/>
+    <w:lsdException w:name="Colorful Shading Accent 6" w:uiPriority="71"/>
+    <w:lsdException w:name="Colorful List Accent 6" w:uiPriority="72"/>
+    <w:lsdException w:name="Colorful Grid Accent 6" w:uiPriority="73"/>
+    <w:lsdException w:name="Subtle Emphasis" w:uiPriority="19" w:qFormat="1"/>
+    <w:lsdException w:name="Intense Emphasis" w:uiPriority="21" w:qFormat="1"/>
+    <w:lsdException w:name="Subtle Reference" w:uiPriority="31" w:qFormat="1"/>
+    <w:lsdException w:name="Intense Reference" w:uiPriority="32" w:qFormat="1"/>
+    <w:lsdException w:name="Book Title" w:uiPriority="33" w:qFormat="1"/>
+    <w:lsdException w:name="Bibliography" w:semiHidden="1" w:uiPriority="37" w:unhideWhenUsed="1"/>
+    <w:lsdException w:name="TOC Heading" w:semiHidden="1" w:uiPriority="39" w:unhideWhenUsed="1" w:qFormat="1"/>
+    <w:lsdException w:name="Plain Table 1" w:uiPriority="41"/>
+    <w:lsdException w:name="Plain Table 2" w:uiPriority="42"/>
+    <w:lsdException w:name="Plain Table 3" w:uiPriority="43"/>
+    <w:lsdException w:name="Plain Table 4" w:uiPriority="44"/>
+    <w:lsdException w:name="Plain Table 5" w:uiPriority="45"/>
+    <w:lsdException w:name="Grid Table Light" w:uiPriority="40"/>
+    <w:lsdException w:name="Grid Table 1 Light" w:uiPriority="46"/>
+    <w:lsdException w:name="Grid Table 2" w:uiPriority="47"/>
+    <w:lsdException w:name="Grid Table 3" w:uiPriority="48"/>
+    <w:lsdException w:name="Grid Table 4" w:uiPriority="49"/>
+    <w:lsdException w:name="Grid Table 5 Dark" w:uiPriority="50"/>
+    <w:lsdException w:name="Grid Table 6 Colorful" w:uiPriority="51"/>
+    <w:lsdException w:name="Grid Table 7 Colorful" w:uiPriority="52"/>
+    <w:lsdException w:name="Grid Table 1 Light Accent 1" w:uiPriority="46"/>
+    <w:lsdException w:name="Grid Table 2 Accent 1" w:uiPriority="47"/>
+    <w:lsdException w:name="Grid Table 3 Accent 1" w:uiPriority="48"/>
+    <w:lsdException w:name="Grid Table 4 Accent 1" w:uiPriority="49"/>
+    <w:lsdException w:name="Grid Table 5 Dark Accent 1" w:uiPriority="50"/>
+    <w:lsdException w:name="Grid Table 6 Colorful Accent 1" w:uiPriority="51"/>
+    <w:lsdException w:name="Grid Table 7 Colorful Accent 1" w:uiPriority="52"/>
+    <w:lsdException w:name="Grid Table 1 Light Accent 2" w:uiPriority="46"/>
+    <w:lsdException w:name="Grid Table 2 Accent 2" w:uiPriority="47"/>
+    <w:lsdException w:name="Grid Table 3 Accent 2" w:uiPriority="48"/>
+    <w:lsdException w:name="Grid Table 4 Accent 2" w:uiPriority="49"/>
+    <w:lsdException w:name="Grid Table 5 Dark Accent 2" w:uiPriority="50"/>
+    <w:lsdException w:name="Grid Table 6 Colorful Accent 2" w:uiPriority="51"/>
+    <w:lsdException w:name="Grid Table 7 Colorful Accent 2" w:uiPriority="52"/>
+    <w:lsdException w:name="Grid Table 1 Light Accent 3" w:uiPriority="46"/>
+    <w:lsdException w:name="Grid Table 2 Accent 3" w:uiPriority="47"/>
+    <w:lsdException w:name="Grid Table 3 Accent 3" w:uiPriority="48"/>
+    <w:lsdException w:name="Grid Table 4 Accent 3" w:uiPriority="49"/>
+    <w:lsdException w:name="Grid Table 5 Dark Accent 3" w:uiPriority="50"/>
+    <w:lsdException w:name="Grid Table 6 Colorful Accent 3" w:uiPriority="51"/>
+    <w:lsdException w:name="Grid Table 7 Colorful Accent 3" w:uiPriority="52"/>
+    <w:lsdException w:name="Grid Table 1 Light Accent 4" w:uiPriority="46"/>
+    <w:lsdException w:name="Grid Table 2 Accent 4" w:uiPriority="47"/>
+    <w:lsdException w:name="Grid Table 3 Accent 4" w:uiPriority="48"/>
+    <w:lsdException w:name="Grid Table 4 Accent 4" w:uiPriority="49"/>
+    <w:lsdException w:name="Grid Table 5 Dark Accent 4" w:uiPriority="50"/>
+    <w:lsdException w:name="Grid Table 6 Colorful Accent 4" w:uiPriority="51"/>
+    <w:lsdException w:name="Grid Table 7 Colorful Accent 4" w:uiPriority="52"/>
+    <w:lsdException w:name="Grid Table 1 Light Accent 5" w:uiPriority="46"/>
+    <w:lsdException w:name="Grid Table 2 Accent 5" w:uiPriority="47"/>
+    <w:lsdException w:name="Grid Table 3 Accent 5" w:uiPriority="48"/>
+    <w:lsdException w:name="Grid Table 4 Accent 5" w:uiPriority="49"/>
+    <w:lsdException w:name="Grid Table 5 Dark Accent 5" w:uiPriority="50"/>
+    <w:lsdException w:name="Grid Table 6 Colorful Accent 5" w:uiPriority="51"/>
+    <w:lsdException w:name="Grid Table 7 Colorful Accent 5" w:uiPriority="52"/>
+    <w:lsdException w:name="Grid Table 1 Light Accent 6" w:uiPriority="46"/>
+    <w:lsdException w:name="Grid Table 2 Accent 6" w:uiPriority="47"/>
+    <w:lsdException w:name="Grid Table 3 Accent 6" w:uiPriority="48"/>
+    <w:lsdException w:name="Grid Table 4 Accent 6" w:uiPriority="49"/>
+    <w:lsdException w:name="Grid Table 5 Dark Accent 6" w:uiPriority="50"/>
+    <w:lsdException w:name="Grid Table 6 Colorful Accent 6" w:uiPriority="51"/>
+    <w:lsdException w:name="Grid Table 7 Colorful Accent 6" w:uiPriority="52"/>
+    <w:lsdException w:name="List Table 1 Light" w:uiPriority="46"/>
+    <w:lsdException w:name="List Table 2" w:uiPriority="47"/>
+    <w:lsdException w:name="List Table 3" w:uiPriority="48"/>
+    <w:lsdException w:name="List Table 4" w:uiPriority="49"/>
+    <w:lsdException w:name="List Table 5 Dark" w:uiPriority="50"/>
+    <w:lsdException w:name="List Table 6 Colorful" w:uiPriority="51"/>
+    <w:lsdException w:name="List Table 7 Colorful" w:uiPriority="52"/>
+    <w:lsdException w:name="List Table 1 Light Accent 1" w:uiPriority="46"/>
+    <w:lsdException w:name="List Table 2 Accent 1" w:uiPriority="47"/>
+    <w:lsdException w:name="List Table 3 Accent 1" w:uiPriority="48"/>
+    <w:lsdException w:name="List Table 4 Accent 1" w:uiPriority="49"/>
+    <w:lsdException w:name="List Table 5 Dark Accent 1" w:uiPriority="50"/>
+    <w:lsdException w:name="List Table 6 Colorful Accent 1" w:uiPriority="51"/>
+    <w:lsdException w:name="List Table 7 Colorful Accent 1" w:uiPriority="52"/>
+    <w:lsdException w:name="List Table 1 Light Accent 2" w:uiPriority="46"/>
+    <w:lsdException w:name="List Table 2 Accent 2" w:uiPriority="47"/>
+    <w:lsdException w:name="List Table 3 Accent 2" w:uiPriority="48"/>
+    <w:lsdException w:name="List Table 4 Accent 2" w:uiPriority="49"/>
+    <w:lsdException w:name="List Table 5 Dark Accent 2" w:uiPriority="50"/>
+    <w:lsdException w:name="List Table 6 Colorful Accent 2" w:uiPriority="51"/>
+    <w:lsdException w:name="List Table 7 Colorful Accent 2" w:uiPriority="52"/>
+    <w:lsdException w:name="List Table 1 Light Accent 3" w:uiPriority="46"/>
+    <w:lsdException w:name="List Table 2 Accent 3" w:uiPriority="47"/>
+    <w:lsdException w:name="List Table 3 Accent 3" w:uiPriority="48"/>
+    <w:lsdException w:name="List Table 4 Accent 3" w:uiPriority="49"/>
+    <w:lsdException w:name="List Table 5 Dark Accent 3" w:uiPriority="50"/>
+    <w:lsdException w:name="List Table 6 Colorful Accent 3" w:uiPriority="51"/>
+    <w:lsdException w:name="List Table 7 Colorful Accent 3" w:uiPriority="52"/>
+    <w:lsdException w:name="List Table 1 Light Accent 4" w:uiPriority="46"/>
+    <w:lsdException w:name="List Table 2 Accent 4" w:uiPriority="47"/>
+    <w:lsdException w:name="List Table 3 Accent 4" w:uiPriority="48"/>
+    <w:lsdException w:name="List Table 4 Accent 4" w:uiPriority="49"/>
+    <w:lsdException w:name="List Table 5 Dark Accent 4" w:uiPriority="50"/>
+    <w:lsdException w:name="List Table 6 Colorful Accent 4" w:uiPriority="51"/>
+    <w:lsdException w:name="List Table 7 Colorful Accent 4" w:uiPriority="52"/>
+    <w:lsdException w:name="List Table 1 Light Accent 5" w:uiPriority="46"/>
+    <w:lsdException w:name="List Table 2 Accent 5" w:uiPriority="47"/>
+    <w:lsdException w:name="List Table 3 Accent 5" w:uiPriority="48"/>
+    <w:lsdException w:name="List Table 4 Accent 5" w:uiPriority="49"/>
+    <w:lsdException w:name="List Table 5 Dark Accent 5" w:uiPriority="50"/>
+    <w:lsdException w:name="List Table 6 Colorful Accent 5" w:uiPriority="51"/>
+    <w:lsdException w:name="List Table 7 Colorful Accent 5" w:uiPriority="52"/>
+    <w:lsdException w:name="List Table 1 Light Accent 6" w:uiPriority="46"/>
+    <w:lsdException w:name="List Table 2 Accent 6" w:uiPriority="47"/>
+    <w:lsdException w:name="List Table 3 Accent 6" w:uiPriority="48"/>
+    <w:lsdException w:name="List Table 4 Accent 6" w:uiPriority="49"/>
+    <w:lsdException w:name="List Table 5 Dark Accent 6" w:uiPriority="50"/>
+    <w:lsdException w:name="List Table 6 Colorful Accent 6" w:uiPriority="51"/>
+    <w:lsdException w:name="List Table 7 Colorful Accent 6" w:uiPriority="52"/>
   </w:latentStyles>
   <w:style w:type="paragraph" w:default="1" w:styleId="Normal">
     <w:name w:val="Normal"/>
@@ -1084,7 +1378,6 @@
     <w:uiPriority w:val="99"/>
     <w:semiHidden/>
     <w:unhideWhenUsed/>
-    <w:qFormat/>
     <w:tblPr>
       <w:tblInd w:w="0" w:type="dxa"/>
       <w:tblCellMar>
@@ -1178,297 +1471,6 @@
     <w:rsid w:val="001B5377"/>
   </w:style>
 </w:styles>
-</file>
-
-<file path=word/glossary/document.xml><?xml version="1.0" encoding="utf-8"?>
-<w:glossaryDocument xmlns:ve="http://schemas.openxmlformats.org/markup-compatibility/2006" xmlns:o="urn:schemas-microsoft-com:office:office" xmlns:r="http://schemas.openxmlformats.org/officeDocument/2006/relationships" xmlns:m="http://schemas.openxmlformats.org/officeDocument/2006/math" xmlns:v="urn:schemas-microsoft-com:vml" xmlns:wp="http://schemas.openxmlformats.org/drawingml/2006/wordprocessingDrawing" xmlns:w10="urn:schemas-microsoft-com:office:word" xmlns:w="http://schemas.openxmlformats.org/wordprocessingml/2006/main" xmlns:wne="http://schemas.microsoft.com/office/word/2006/wordml">
-  <w:docParts/>
-</w:glossaryDocument>
-</file>
-
-<file path=word/glossary/fontTable.xml><?xml version="1.0" encoding="utf-8"?>
-<w:fonts xmlns:r="http://schemas.openxmlformats.org/officeDocument/2006/relationships" xmlns:w="http://schemas.openxmlformats.org/wordprocessingml/2006/main">
-  <w:font w:name="Calibri">
-    <w:panose1 w:val="020F0502020204030204"/>
-    <w:charset w:val="00"/>
-    <w:family w:val="swiss"/>
-    <w:pitch w:val="variable"/>
-    <w:sig w:usb0="E00002FF" w:usb1="4000ACFF" w:usb2="00000001" w:usb3="00000000" w:csb0="0000019F" w:csb1="00000000"/>
-  </w:font>
-  <w:font w:name="Times New Roman">
-    <w:panose1 w:val="02020603050405020304"/>
-    <w:charset w:val="00"/>
-    <w:family w:val="roman"/>
-    <w:pitch w:val="variable"/>
-    <w:sig w:usb0="E0002AFF" w:usb1="C0007843" w:usb2="00000009" w:usb3="00000000" w:csb0="000001FF" w:csb1="00000000"/>
-  </w:font>
-  <w:font w:name="Tahoma">
-    <w:panose1 w:val="020B0604030504040204"/>
-    <w:charset w:val="00"/>
-    <w:family w:val="swiss"/>
-    <w:notTrueType/>
-    <w:pitch w:val="variable"/>
-    <w:sig w:usb0="00000003" w:usb1="00000000" w:usb2="00000000" w:usb3="00000000" w:csb0="00000001" w:csb1="00000000"/>
-  </w:font>
-  <w:font w:name="Calibri Light">
-    <w:altName w:val="Calibri"/>
-    <w:panose1 w:val="020F0302020204030204"/>
-    <w:charset w:val="00"/>
-    <w:family w:val="swiss"/>
-    <w:pitch w:val="variable"/>
-    <w:sig w:usb0="A00002EF" w:usb1="4000207B" w:usb2="00000000" w:usb3="00000000" w:csb0="0000019F" w:csb1="00000000"/>
-  </w:font>
-  <w:font w:name="Cambria">
-    <w:panose1 w:val="02040503050406030204"/>
-    <w:charset w:val="00"/>
-    <w:family w:val="roman"/>
-    <w:pitch w:val="variable"/>
-    <w:sig w:usb0="E00002FF" w:usb1="400004FF" w:usb2="00000000" w:usb3="00000000" w:csb0="0000019F" w:csb1="00000000"/>
-  </w:font>
-</w:fonts>
-</file>
-
-<file path=word/glossary/settings.xml><?xml version="1.0" encoding="utf-8"?>
-<w:settings xmlns:o="urn:schemas-microsoft-com:office:office" xmlns:r="http://schemas.openxmlformats.org/officeDocument/2006/relationships" xmlns:m="http://schemas.openxmlformats.org/officeDocument/2006/math" xmlns:v="urn:schemas-microsoft-com:vml" xmlns:w10="urn:schemas-microsoft-com:office:word" xmlns:w="http://schemas.openxmlformats.org/wordprocessingml/2006/main" xmlns:sl="http://schemas.openxmlformats.org/schemaLibrary/2006/main">
-  <w:view w:val="normal"/>
-  <w:defaultTabStop w:val="1304"/>
-  <w:hyphenationZone w:val="425"/>
-  <w:characterSpacingControl w:val="doNotCompress"/>
-  <w:compat>
-    <w:useFELayout/>
-  </w:compat>
-  <w:rsids>
-    <w:rsidRoot w:val="00AF463C"/>
-    <w:rsid w:val="00382ECD"/>
-    <w:rsid w:val="00AF463C"/>
-  </w:rsids>
-  <m:mathPr>
-    <m:mathFont m:val="Cambria Math"/>
-    <m:brkBin m:val="before"/>
-    <m:brkBinSub m:val="--"/>
-    <m:smallFrac m:val="off"/>
-    <m:dispDef/>
-    <m:lMargin m:val="0"/>
-    <m:rMargin m:val="0"/>
-    <m:defJc m:val="centerGroup"/>
-    <m:wrapIndent m:val="1440"/>
-    <m:intLim m:val="subSup"/>
-    <m:naryLim m:val="undOvr"/>
-  </m:mathPr>
-  <w:themeFontLang w:val="da-DK"/>
-  <w:clrSchemeMapping w:bg1="light1" w:t1="dark1" w:bg2="light2" w:t2="dark2" w:accent1="accent1" w:accent2="accent2" w:accent3="accent3" w:accent4="accent4" w:accent5="accent5" w:accent6="accent6" w:hyperlink="hyperlink" w:followedHyperlink="followedHyperlink"/>
-  <w:decimalSymbol w:val="."/>
-  <w:listSeparator w:val=","/>
-</w:settings>
-</file>
-
-<file path=word/glossary/styles.xml><?xml version="1.0" encoding="utf-8"?>
-<w:styles xmlns:r="http://schemas.openxmlformats.org/officeDocument/2006/relationships" xmlns:w="http://schemas.openxmlformats.org/wordprocessingml/2006/main">
-  <w:docDefaults>
-    <w:rPrDefault>
-      <w:rPr>
-        <w:rFonts w:asciiTheme="minorHAnsi" w:eastAsiaTheme="minorEastAsia" w:hAnsiTheme="minorHAnsi" w:cstheme="minorBidi"/>
-        <w:sz w:val="22"/>
-        <w:szCs w:val="22"/>
-        <w:lang w:val="da-DK" w:eastAsia="da-DK" w:bidi="ar-SA"/>
-      </w:rPr>
-    </w:rPrDefault>
-    <w:pPrDefault>
-      <w:pPr>
-        <w:spacing w:after="200" w:line="276" w:lineRule="auto"/>
-      </w:pPr>
-    </w:pPrDefault>
-  </w:docDefaults>
-  <w:latentStyles w:defLockedState="0" w:defUIPriority="99" w:defSemiHidden="1" w:defUnhideWhenUsed="1" w:defQFormat="0" w:count="267">
-    <w:lsdException w:name="Normal" w:semiHidden="0" w:uiPriority="0" w:unhideWhenUsed="0" w:qFormat="1"/>
-    <w:lsdException w:name="heading 1" w:semiHidden="0" w:uiPriority="9" w:unhideWhenUsed="0" w:qFormat="1"/>
-    <w:lsdException w:name="heading 2" w:uiPriority="9" w:qFormat="1"/>
-    <w:lsdException w:name="heading 3" w:uiPriority="9" w:qFormat="1"/>
-    <w:lsdException w:name="heading 4" w:uiPriority="9" w:qFormat="1"/>
-    <w:lsdException w:name="heading 5" w:uiPriority="9" w:qFormat="1"/>
-    <w:lsdException w:name="heading 6" w:uiPriority="9" w:qFormat="1"/>
-    <w:lsdException w:name="heading 7" w:uiPriority="9" w:qFormat="1"/>
-    <w:lsdException w:name="heading 8" w:uiPriority="9" w:qFormat="1"/>
-    <w:lsdException w:name="heading 9" w:uiPriority="9" w:qFormat="1"/>
-    <w:lsdException w:name="toc 1" w:uiPriority="39"/>
-    <w:lsdException w:name="toc 2" w:uiPriority="39"/>
-    <w:lsdException w:name="toc 3" w:uiPriority="39"/>
-    <w:lsdException w:name="toc 4" w:uiPriority="39"/>
-    <w:lsdException w:name="toc 5" w:uiPriority="39"/>
-    <w:lsdException w:name="toc 6" w:uiPriority="39"/>
-    <w:lsdException w:name="toc 7" w:uiPriority="39"/>
-    <w:lsdException w:name="toc 8" w:uiPriority="39"/>
-    <w:lsdException w:name="toc 9" w:uiPriority="39"/>
-    <w:lsdException w:name="caption" w:uiPriority="35" w:qFormat="1"/>
-    <w:lsdException w:name="Title" w:semiHidden="0" w:uiPriority="10" w:unhideWhenUsed="0" w:qFormat="1"/>
-    <w:lsdException w:name="Default Paragraph Font" w:uiPriority="1"/>
-    <w:lsdException w:name="Subtitle" w:semiHidden="0" w:uiPriority="11" w:unhideWhenUsed="0" w:qFormat="1"/>
-    <w:lsdException w:name="Strong" w:semiHidden="0" w:uiPriority="22" w:unhideWhenUsed="0" w:qFormat="1"/>
-    <w:lsdException w:name="Emphasis" w:semiHidden="0" w:uiPriority="20" w:unhideWhenUsed="0" w:qFormat="1"/>
-    <w:lsdException w:name="Table Grid" w:semiHidden="0" w:uiPriority="59" w:unhideWhenUsed="0"/>
-    <w:lsdException w:name="Placeholder Text" w:unhideWhenUsed="0"/>
-    <w:lsdException w:name="No Spacing" w:semiHidden="0" w:uiPriority="1" w:unhideWhenUsed="0" w:qFormat="1"/>
-    <w:lsdException w:name="Light Shading" w:semiHidden="0" w:uiPriority="60" w:unhideWhenUsed="0"/>
-    <w:lsdException w:name="Light List" w:semiHidden="0" w:uiPriority="61" w:unhideWhenUsed="0"/>
-    <w:lsdException w:name="Light Grid" w:semiHidden="0" w:uiPriority="62" w:unhideWhenUsed="0"/>
-    <w:lsdException w:name="Medium Shading 1" w:semiHidden="0" w:uiPriority="63" w:unhideWhenUsed="0"/>
-    <w:lsdException w:name="Medium Shading 2" w:semiHidden="0" w:uiPriority="64" w:unhideWhenUsed="0"/>
-    <w:lsdException w:name="Medium List 1" w:semiHidden="0" w:uiPriority="65" w:unhideWhenUsed="0"/>
-    <w:lsdException w:name="Medium List 2" w:semiHidden="0" w:uiPriority="66" w:unhideWhenUsed="0"/>
-    <w:lsdException w:name="Medium Grid 1" w:semiHidden="0" w:uiPriority="67" w:unhideWhenUsed="0"/>
-    <w:lsdException w:name="Medium Grid 2" w:semiHidden="0" w:uiPriority="68" w:unhideWhenUsed="0"/>
-    <w:lsdException w:name="Medium Grid 3" w:semiHidden="0" w:uiPriority="69" w:unhideWhenUsed="0"/>
-    <w:lsdException w:name="Dark List" w:semiHidden="0" w:uiPriority="70" w:unhideWhenUsed="0"/>
-    <w:lsdException w:name="Colorful Shading" w:semiHidden="0" w:uiPriority="71" w:unhideWhenUsed="0"/>
-    <w:lsdException w:name="Colorful List" w:semiHidden="0" w:uiPriority="72" w:unhideWhenUsed="0"/>
-    <w:lsdException w:name="Colorful Grid" w:semiHidden="0" w:uiPriority="73" w:unhideWhenUsed="0"/>
-    <w:lsdException w:name="Light Shading Accent 1" w:semiHidden="0" w:uiPriority="60" w:unhideWhenUsed="0"/>
-    <w:lsdException w:name="Light List Accent 1" w:semiHidden="0" w:uiPriority="61" w:unhideWhenUsed="0"/>
-    <w:lsdException w:name="Light Grid Accent 1" w:semiHidden="0" w:uiPriority="62" w:unhideWhenUsed="0"/>
-    <w:lsdException w:name="Medium Shading 1 Accent 1" w:semiHidden="0" w:uiPriority="63" w:unhideWhenUsed="0"/>
-    <w:lsdException w:name="Medium Shading 2 Accent 1" w:semiHidden="0" w:uiPriority="64" w:unhideWhenUsed="0"/>
-    <w:lsdException w:name="Medium List 1 Accent 1" w:semiHidden="0" w:uiPriority="65" w:unhideWhenUsed="0"/>
-    <w:lsdException w:name="Revision" w:unhideWhenUsed="0"/>
-    <w:lsdException w:name="List Paragraph" w:semiHidden="0" w:uiPriority="34" w:unhideWhenUsed="0" w:qFormat="1"/>
-    <w:lsdException w:name="Quote" w:semiHidden="0" w:uiPriority="29" w:unhideWhenUsed="0" w:qFormat="1"/>
-    <w:lsdException w:name="Intense Quote" w:semiHidden="0" w:uiPriority="30" w:unhideWhenUsed="0" w:qFormat="1"/>
-    <w:lsdException w:name="Medium List 2 Accent 1" w:semiHidden="0" w:uiPriority="66" w:unhideWhenUsed="0"/>
-    <w:lsdException w:name="Medium Grid 1 Accent 1" w:semiHidden="0" w:uiPriority="67" w:unhideWhenUsed="0"/>
-    <w:lsdException w:name="Medium Grid 2 Accent 1" w:semiHidden="0" w:uiPriority="68" w:unhideWhenUsed="0"/>
-    <w:lsdException w:name="Medium Grid 3 Accent 1" w:semiHidden="0" w:uiPriority="69" w:unhideWhenUsed="0"/>
-    <w:lsdException w:name="Dark List Accent 1" w:semiHidden="0" w:uiPriority="70" w:unhideWhenUsed="0"/>
-    <w:lsdException w:name="Colorful Shading Accent 1" w:semiHidden="0" w:uiPriority="71" w:unhideWhenUsed="0"/>
-    <w:lsdException w:name="Colorful List Accent 1" w:semiHidden="0" w:uiPriority="72" w:unhideWhenUsed="0"/>
-    <w:lsdException w:name="Colorful Grid Accent 1" w:semiHidden="0" w:uiPriority="73" w:unhideWhenUsed="0"/>
-    <w:lsdException w:name="Light Shading Accent 2" w:semiHidden="0" w:uiPriority="60" w:unhideWhenUsed="0"/>
-    <w:lsdException w:name="Light List Accent 2" w:semiHidden="0" w:uiPriority="61" w:unhideWhenUsed="0"/>
-    <w:lsdException w:name="Light Grid Accent 2" w:semiHidden="0" w:uiPriority="62" w:unhideWhenUsed="0"/>
-    <w:lsdException w:name="Medium Shading 1 Accent 2" w:semiHidden="0" w:uiPriority="63" w:unhideWhenUsed="0"/>
-    <w:lsdException w:name="Medium Shading 2 Accent 2" w:semiHidden="0" w:uiPriority="64" w:unhideWhenUsed="0"/>
-    <w:lsdException w:name="Medium List 1 Accent 2" w:semiHidden="0" w:uiPriority="65" w:unhideWhenUsed="0"/>
-    <w:lsdException w:name="Medium List 2 Accent 2" w:semiHidden="0" w:uiPriority="66" w:unhideWhenUsed="0"/>
-    <w:lsdException w:name="Medium Grid 1 Accent 2" w:semiHidden="0" w:uiPriority="67" w:unhideWhenUsed="0"/>
-    <w:lsdException w:name="Medium Grid 2 Accent 2" w:semiHidden="0" w:uiPriority="68" w:unhideWhenUsed="0"/>
-    <w:lsdException w:name="Medium Grid 3 Accent 2" w:semiHidden="0" w:uiPriority="69" w:unhideWhenUsed="0"/>
-    <w:lsdException w:name="Dark List Accent 2" w:semiHidden="0" w:uiPriority="70" w:unhideWhenUsed="0"/>
-    <w:lsdException w:name="Colorful Shading Accent 2" w:semiHidden="0" w:uiPriority="71" w:unhideWhenUsed="0"/>
-    <w:lsdException w:name="Colorful List Accent 2" w:semiHidden="0" w:uiPriority="72" w:unhideWhenUsed="0"/>
-    <w:lsdException w:name="Colorful Grid Accent 2" w:semiHidden="0" w:uiPriority="73" w:unhideWhenUsed="0"/>
-    <w:lsdException w:name="Light Shading Accent 3" w:semiHidden="0" w:uiPriority="60" w:unhideWhenUsed="0"/>
-    <w:lsdException w:name="Light List Accent 3" w:semiHidden="0" w:uiPriority="61" w:unhideWhenUsed="0"/>
-    <w:lsdException w:name="Light Grid Accent 3" w:semiHidden="0" w:uiPriority="62" w:unhideWhenUsed="0"/>
-    <w:lsdException w:name="Medium Shading 1 Accent 3" w:semiHidden="0" w:uiPriority="63" w:unhideWhenUsed="0"/>
-    <w:lsdException w:name="Medium Shading 2 Accent 3" w:semiHidden="0" w:uiPriority="64" w:unhideWhenUsed="0"/>
-    <w:lsdException w:name="Medium List 1 Accent 3" w:semiHidden="0" w:uiPriority="65" w:unhideWhenUsed="0"/>
-    <w:lsdException w:name="Medium List 2 Accent 3" w:semiHidden="0" w:uiPriority="66" w:unhideWhenUsed="0"/>
-    <w:lsdException w:name="Medium Grid 1 Accent 3" w:semiHidden="0" w:uiPriority="67" w:unhideWhenUsed="0"/>
-    <w:lsdException w:name="Medium Grid 2 Accent 3" w:semiHidden="0" w:uiPriority="68" w:unhideWhenUsed="0"/>
-    <w:lsdException w:name="Medium Grid 3 Accent 3" w:semiHidden="0" w:uiPriority="69" w:unhideWhenUsed="0"/>
-    <w:lsdException w:name="Dark List Accent 3" w:semiHidden="0" w:uiPriority="70" w:unhideWhenUsed="0"/>
-    <w:lsdException w:name="Colorful Shading Accent 3" w:semiHidden="0" w:uiPriority="71" w:unhideWhenUsed="0"/>
-    <w:lsdException w:name="Colorful List Accent 3" w:semiHidden="0" w:uiPriority="72" w:unhideWhenUsed="0"/>
-    <w:lsdException w:name="Colorful Grid Accent 3" w:semiHidden="0" w:uiPriority="73" w:unhideWhenUsed="0"/>
-    <w:lsdException w:name="Light Shading Accent 4" w:semiHidden="0" w:uiPriority="60" w:unhideWhenUsed="0"/>
-    <w:lsdException w:name="Light List Accent 4" w:semiHidden="0" w:uiPriority="61" w:unhideWhenUsed="0"/>
-    <w:lsdException w:name="Light Grid Accent 4" w:semiHidden="0" w:uiPriority="62" w:unhideWhenUsed="0"/>
-    <w:lsdException w:name="Medium Shading 1 Accent 4" w:semiHidden="0" w:uiPriority="63" w:unhideWhenUsed="0"/>
-    <w:lsdException w:name="Medium Shading 2 Accent 4" w:semiHidden="0" w:uiPriority="64" w:unhideWhenUsed="0"/>
-    <w:lsdException w:name="Medium List 1 Accent 4" w:semiHidden="0" w:uiPriority="65" w:unhideWhenUsed="0"/>
-    <w:lsdException w:name="Medium List 2 Accent 4" w:semiHidden="0" w:uiPriority="66" w:unhideWhenUsed="0"/>
-    <w:lsdException w:name="Medium Grid 1 Accent 4" w:semiHidden="0" w:uiPriority="67" w:unhideWhenUsed="0"/>
-    <w:lsdException w:name="Medium Grid 2 Accent 4" w:semiHidden="0" w:uiPriority="68" w:unhideWhenUsed="0"/>
-    <w:lsdException w:name="Medium Grid 3 Accent 4" w:semiHidden="0" w:uiPriority="69" w:unhideWhenUsed="0"/>
-    <w:lsdException w:name="Dark List Accent 4" w:semiHidden="0" w:uiPriority="70" w:unhideWhenUsed="0"/>
-    <w:lsdException w:name="Colorful Shading Accent 4" w:semiHidden="0" w:uiPriority="71" w:unhideWhenUsed="0"/>
-    <w:lsdException w:name="Colorful List Accent 4" w:semiHidden="0" w:uiPriority="72" w:unhideWhenUsed="0"/>
-    <w:lsdException w:name="Colorful Grid Accent 4" w:semiHidden="0" w:uiPriority="73" w:unhideWhenUsed="0"/>
-    <w:lsdException w:name="Light Shading Accent 5" w:semiHidden="0" w:uiPriority="60" w:unhideWhenUsed="0"/>
-    <w:lsdException w:name="Light List Accent 5" w:semiHidden="0" w:uiPriority="61" w:unhideWhenUsed="0"/>
-    <w:lsdException w:name="Light Grid Accent 5" w:semiHidden="0" w:uiPriority="62" w:unhideWhenUsed="0"/>
-    <w:lsdException w:name="Medium Shading 1 Accent 5" w:semiHidden="0" w:uiPriority="63" w:unhideWhenUsed="0"/>
-    <w:lsdException w:name="Medium Shading 2 Accent 5" w:semiHidden="0" w:uiPriority="64" w:unhideWhenUsed="0"/>
-    <w:lsdException w:name="Medium List 1 Accent 5" w:semiHidden="0" w:uiPriority="65" w:unhideWhenUsed="0"/>
-    <w:lsdException w:name="Medium List 2 Accent 5" w:semiHidden="0" w:uiPriority="66" w:unhideWhenUsed="0"/>
-    <w:lsdException w:name="Medium Grid 1 Accent 5" w:semiHidden="0" w:uiPriority="67" w:unhideWhenUsed="0"/>
-    <w:lsdException w:name="Medium Grid 2 Accent 5" w:semiHidden="0" w:uiPriority="68" w:unhideWhenUsed="0"/>
-    <w:lsdException w:name="Medium Grid 3 Accent 5" w:semiHidden="0" w:uiPriority="69" w:unhideWhenUsed="0"/>
-    <w:lsdException w:name="Dark List Accent 5" w:semiHidden="0" w:uiPriority="70" w:unhideWhenUsed="0"/>
-    <w:lsdException w:name="Colorful Shading Accent 5" w:semiHidden="0" w:uiPriority="71" w:unhideWhenUsed="0"/>
-    <w:lsdException w:name="Colorful List Accent 5" w:semiHidden="0" w:uiPriority="72" w:unhideWhenUsed="0"/>
-    <w:lsdException w:name="Colorful Grid Accent 5" w:semiHidden="0" w:uiPriority="73" w:unhideWhenUsed="0"/>
-    <w:lsdException w:name="Light Shading Accent 6" w:semiHidden="0" w:uiPriority="60" w:unhideWhenUsed="0"/>
-    <w:lsdException w:name="Light List Accent 6" w:semiHidden="0" w:uiPriority="61" w:unhideWhenUsed="0"/>
-    <w:lsdException w:name="Light Grid Accent 6" w:semiHidden="0" w:uiPriority="62" w:unhideWhenUsed="0"/>
-    <w:lsdException w:name="Medium Shading 1 Accent 6" w:semiHidden="0" w:uiPriority="63" w:unhideWhenUsed="0"/>
-    <w:lsdException w:name="Medium Shading 2 Accent 6" w:semiHidden="0" w:uiPriority="64" w:unhideWhenUsed="0"/>
-    <w:lsdException w:name="Medium List 1 Accent 6" w:semiHidden="0" w:uiPriority="65" w:unhideWhenUsed="0"/>
-    <w:lsdException w:name="Medium List 2 Accent 6" w:semiHidden="0" w:uiPriority="66" w:unhideWhenUsed="0"/>
-    <w:lsdException w:name="Medium Grid 1 Accent 6" w:semiHidden="0" w:uiPriority="67" w:unhideWhenUsed="0"/>
-    <w:lsdException w:name="Medium Grid 2 Accent 6" w:semiHidden="0" w:uiPriority="68" w:unhideWhenUsed="0"/>
-    <w:lsdException w:name="Medium Grid 3 Accent 6" w:semiHidden="0" w:uiPriority="69" w:unhideWhenUsed="0"/>
-    <w:lsdException w:name="Dark List Accent 6" w:semiHidden="0" w:uiPriority="70" w:unhideWhenUsed="0"/>
-    <w:lsdException w:name="Colorful Shading Accent 6" w:semiHidden="0" w:uiPriority="71" w:unhideWhenUsed="0"/>
-    <w:lsdException w:name="Colorful List Accent 6" w:semiHidden="0" w:uiPriority="72" w:unhideWhenUsed="0"/>
-    <w:lsdException w:name="Colorful Grid Accent 6" w:semiHidden="0" w:uiPriority="73" w:unhideWhenUsed="0"/>
-    <w:lsdException w:name="Subtle Emphasis" w:semiHidden="0" w:uiPriority="19" w:unhideWhenUsed="0" w:qFormat="1"/>
-    <w:lsdException w:name="Intense Emphasis" w:semiHidden="0" w:uiPriority="21" w:unhideWhenUsed="0" w:qFormat="1"/>
-    <w:lsdException w:name="Subtle Reference" w:semiHidden="0" w:uiPriority="31" w:unhideWhenUsed="0" w:qFormat="1"/>
-    <w:lsdException w:name="Intense Reference" w:semiHidden="0" w:uiPriority="32" w:unhideWhenUsed="0" w:qFormat="1"/>
-    <w:lsdException w:name="Book Title" w:semiHidden="0" w:uiPriority="33" w:unhideWhenUsed="0" w:qFormat="1"/>
-    <w:lsdException w:name="Bibliography" w:uiPriority="37"/>
-    <w:lsdException w:name="TOC Heading" w:uiPriority="39" w:qFormat="1"/>
-  </w:latentStyles>
-  <w:style w:type="paragraph" w:default="1" w:styleId="Normal">
-    <w:name w:val="Normal"/>
-    <w:qFormat/>
-  </w:style>
-  <w:style w:type="character" w:default="1" w:styleId="DefaultParagraphFont">
-    <w:name w:val="Default Paragraph Font"/>
-    <w:uiPriority w:val="1"/>
-    <w:semiHidden/>
-    <w:unhideWhenUsed/>
-  </w:style>
-  <w:style w:type="table" w:default="1" w:styleId="TableNormal">
-    <w:name w:val="Normal Table"/>
-    <w:uiPriority w:val="99"/>
-    <w:semiHidden/>
-    <w:unhideWhenUsed/>
-    <w:qFormat/>
-    <w:tblPr>
-      <w:tblInd w:w="0" w:type="dxa"/>
-      <w:tblCellMar>
-        <w:top w:w="0" w:type="dxa"/>
-        <w:left w:w="108" w:type="dxa"/>
-        <w:bottom w:w="0" w:type="dxa"/>
-        <w:right w:w="108" w:type="dxa"/>
-      </w:tblCellMar>
-    </w:tblPr>
-  </w:style>
-  <w:style w:type="numbering" w:default="1" w:styleId="NoList">
-    <w:name w:val="No List"/>
-    <w:uiPriority w:val="99"/>
-    <w:semiHidden/>
-    <w:unhideWhenUsed/>
-  </w:style>
-  <w:style w:type="paragraph" w:customStyle="1" w:styleId="FBB38CCC08C7474FAE36E3CD27B8EF88">
-    <w:name w:val="FBB38CCC08C7474FAE36E3CD27B8EF88"/>
-    <w:rsid w:val="00AF463C"/>
-  </w:style>
-  <w:style w:type="paragraph" w:customStyle="1" w:styleId="F019279D84E3471F94108B17359E4E21">
-    <w:name w:val="F019279D84E3471F94108B17359E4E21"/>
-    <w:rsid w:val="00AF463C"/>
-  </w:style>
-  <w:style w:type="paragraph" w:customStyle="1" w:styleId="10C968074A7A43BF8782BEB3BA84E899">
-    <w:name w:val="10C968074A7A43BF8782BEB3BA84E899"/>
-    <w:rsid w:val="00AF463C"/>
-  </w:style>
-</w:styles>
-</file>
-
-<file path=word/glossary/webSettings.xml><?xml version="1.0" encoding="utf-8"?>
-<w:webSettings xmlns:r="http://schemas.openxmlformats.org/officeDocument/2006/relationships" xmlns:w="http://schemas.openxmlformats.org/wordprocessingml/2006/main">
-  <w:optimizeForBrowser/>
-</w:webSettings>
 </file>
 
 <file path=word/theme/theme1.xml><?xml version="1.0" encoding="utf-8"?>
@@ -1726,7 +1728,7 @@
   <a:extraClrSchemeLst/>
   <a:extLst>
     <a:ext uri="{05A4C25C-085E-4340-85A3-A5531E510DB2}">
-      <thm15:themeFamily xmlns="" xmlns:thm15="http://schemas.microsoft.com/office/thememl/2012/main" name="Office Theme" id="{62F939B6-93AF-4DB8-9C6B-D6C7DFDC589F}" vid="{4A3C46E8-61CC-4603-A589-7422A47A8E4A}"/>
+      <thm15:themeFamily xmlns:thm15="http://schemas.microsoft.com/office/thememl/2012/main" name="Office Theme" id="{62F939B6-93AF-4DB8-9C6B-D6C7DFDC589F}" vid="{4A3C46E8-61CC-4603-A589-7422A47A8E4A}"/>
     </a:ext>
   </a:extLst>
 </a:theme>

</xml_diff>

<commit_message>
OK COOL BRO TEST RUN
</commit_message>
<xml_diff>
--- a/Report.docx
+++ b/Report.docx
@@ -50,7 +50,7 @@
                     <a:blip r:embed="rId6" cstate="print">
                       <a:extLst>
                         <a:ext uri="{28A0092B-C50C-407E-A947-70E740481C1C}">
-                          <a14:useLocalDpi xmlns="" xmlns:wpc="http://schemas.microsoft.com/office/word/2010/wordprocessingCanvas" xmlns:mc="http://schemas.openxmlformats.org/markup-compatibility/2006" xmlns:o="urn:schemas-microsoft-com:office:office" xmlns:v="urn:schemas-microsoft-com:vml" xmlns:wp14="http://schemas.microsoft.com/office/word/2010/wordprocessingDrawing" xmlns:w10="urn:schemas-microsoft-com:office:word" xmlns:w="http://schemas.openxmlformats.org/wordprocessingml/2006/main" xmlns:w14="http://schemas.microsoft.com/office/word/2010/wordml" xmlns:w15="http://schemas.microsoft.com/office/word/2012/wordml" xmlns:wpg="http://schemas.microsoft.com/office/word/2010/wordprocessingGroup" xmlns:wpi="http://schemas.microsoft.com/office/word/2010/wordprocessingInk" xmlns:wps="http://schemas.microsoft.com/office/word/2010/wordprocessingShape" xmlns:a14="http://schemas.microsoft.com/office/drawing/2010/main" val="0"/>
+                          <a14:useLocalDpi xmlns:a14="http://schemas.microsoft.com/office/drawing/2010/main" xmlns:wps="http://schemas.microsoft.com/office/word/2010/wordprocessingShape" xmlns:wpi="http://schemas.microsoft.com/office/word/2010/wordprocessingInk" xmlns:wpg="http://schemas.microsoft.com/office/word/2010/wordprocessingGroup" xmlns:w15="http://schemas.microsoft.com/office/word/2012/wordml" xmlns:w14="http://schemas.microsoft.com/office/word/2010/wordml" xmlns:w="http://schemas.openxmlformats.org/wordprocessingml/2006/main" xmlns:w10="urn:schemas-microsoft-com:office:word" xmlns:wp14="http://schemas.microsoft.com/office/word/2010/wordprocessingDrawing" xmlns:v="urn:schemas-microsoft-com:vml" xmlns:o="urn:schemas-microsoft-com:office:office" xmlns:mc="http://schemas.openxmlformats.org/markup-compatibility/2006" xmlns:wpc="http://schemas.microsoft.com/office/word/2010/wordprocessingCanvas" xmlns="" val="0"/>
                         </a:ext>
                       </a:extLst>
                     </a:blip>
@@ -186,7 +186,21 @@
         <w:rPr>
           <w:lang w:val="en-US"/>
         </w:rPr>
-        <w:t xml:space="preserve"> clients, who handles synchronization by using the </w:t>
+        <w:t xml:space="preserve"> clients, who </w:t>
+      </w:r>
+      <w:proofErr w:type="gramStart"/>
+      <w:r>
+        <w:rPr>
+          <w:lang w:val="en-US"/>
+        </w:rPr>
+        <w:t>handles</w:t>
+      </w:r>
+      <w:proofErr w:type="gramEnd"/>
+      <w:r>
+        <w:rPr>
+          <w:lang w:val="en-US"/>
+        </w:rPr>
+        <w:t xml:space="preserve"> synchronization by using the </w:t>
       </w:r>
       <w:proofErr w:type="spellStart"/>
       <w:r>
@@ -226,11 +240,19 @@
         </w:rPr>
         <w:br/>
       </w:r>
-      <w:r>
-        <w:rPr>
-          <w:lang w:val="en-US"/>
-        </w:rPr>
-        <w:t xml:space="preserve">We’ve implemented an abstraction over the </w:t>
+      <w:proofErr w:type="gramStart"/>
+      <w:r>
+        <w:rPr>
+          <w:lang w:val="en-US"/>
+        </w:rPr>
+        <w:t>We’ve</w:t>
+      </w:r>
+      <w:proofErr w:type="gramEnd"/>
+      <w:r>
+        <w:rPr>
+          <w:lang w:val="en-US"/>
+        </w:rPr>
+        <w:t xml:space="preserve"> implemented an abstraction over the </w:t>
       </w:r>
       <w:proofErr w:type="spellStart"/>
       <w:r>
@@ -348,7 +370,7 @@
                     <a:blip r:embed="rId7" cstate="print">
                       <a:extLst>
                         <a:ext uri="{28A0092B-C50C-407E-A947-70E740481C1C}">
-                          <a14:useLocalDpi xmlns="" xmlns:wpc="http://schemas.microsoft.com/office/word/2010/wordprocessingCanvas" xmlns:mc="http://schemas.openxmlformats.org/markup-compatibility/2006" xmlns:o="urn:schemas-microsoft-com:office:office" xmlns:v="urn:schemas-microsoft-com:vml" xmlns:wp14="http://schemas.microsoft.com/office/word/2010/wordprocessingDrawing" xmlns:w10="urn:schemas-microsoft-com:office:word" xmlns:w="http://schemas.openxmlformats.org/wordprocessingml/2006/main" xmlns:w14="http://schemas.microsoft.com/office/word/2010/wordml" xmlns:w15="http://schemas.microsoft.com/office/word/2012/wordml" xmlns:wpg="http://schemas.microsoft.com/office/word/2010/wordprocessingGroup" xmlns:wpi="http://schemas.microsoft.com/office/word/2010/wordprocessingInk" xmlns:wps="http://schemas.microsoft.com/office/word/2010/wordprocessingShape" xmlns:a14="http://schemas.microsoft.com/office/drawing/2010/main" val="0"/>
+                          <a14:useLocalDpi xmlns:a14="http://schemas.microsoft.com/office/drawing/2010/main" xmlns:wps="http://schemas.microsoft.com/office/word/2010/wordprocessingShape" xmlns:wpi="http://schemas.microsoft.com/office/word/2010/wordprocessingInk" xmlns:wpg="http://schemas.microsoft.com/office/word/2010/wordprocessingGroup" xmlns:w15="http://schemas.microsoft.com/office/word/2012/wordml" xmlns:w14="http://schemas.microsoft.com/office/word/2010/wordml" xmlns:w="http://schemas.openxmlformats.org/wordprocessingml/2006/main" xmlns:w10="urn:schemas-microsoft-com:office:word" xmlns:wp14="http://schemas.microsoft.com/office/word/2010/wordprocessingDrawing" xmlns:v="urn:schemas-microsoft-com:vml" xmlns:o="urn:schemas-microsoft-com:office:office" xmlns:mc="http://schemas.openxmlformats.org/markup-compatibility/2006" xmlns:wpc="http://schemas.microsoft.com/office/word/2010/wordprocessingCanvas" xmlns="" val="0"/>
                         </a:ext>
                       </a:extLst>
                     </a:blip>
@@ -395,7 +417,7 @@
                     <a:blip r:embed="rId8" cstate="print">
                       <a:extLst>
                         <a:ext uri="{28A0092B-C50C-407E-A947-70E740481C1C}">
-                          <a14:useLocalDpi xmlns="" xmlns:wpc="http://schemas.microsoft.com/office/word/2010/wordprocessingCanvas" xmlns:mc="http://schemas.openxmlformats.org/markup-compatibility/2006" xmlns:o="urn:schemas-microsoft-com:office:office" xmlns:v="urn:schemas-microsoft-com:vml" xmlns:wp14="http://schemas.microsoft.com/office/word/2010/wordprocessingDrawing" xmlns:w10="urn:schemas-microsoft-com:office:word" xmlns:w="http://schemas.openxmlformats.org/wordprocessingml/2006/main" xmlns:w14="http://schemas.microsoft.com/office/word/2010/wordml" xmlns:w15="http://schemas.microsoft.com/office/word/2012/wordml" xmlns:wpg="http://schemas.microsoft.com/office/word/2010/wordprocessingGroup" xmlns:wpi="http://schemas.microsoft.com/office/word/2010/wordprocessingInk" xmlns:wps="http://schemas.microsoft.com/office/word/2010/wordprocessingShape" xmlns:a14="http://schemas.microsoft.com/office/drawing/2010/main" val="0"/>
+                          <a14:useLocalDpi xmlns:a14="http://schemas.microsoft.com/office/drawing/2010/main" xmlns:wps="http://schemas.microsoft.com/office/word/2010/wordprocessingShape" xmlns:wpi="http://schemas.microsoft.com/office/word/2010/wordprocessingInk" xmlns:wpg="http://schemas.microsoft.com/office/word/2010/wordprocessingGroup" xmlns:w15="http://schemas.microsoft.com/office/word/2012/wordml" xmlns:w14="http://schemas.microsoft.com/office/word/2010/wordml" xmlns:w="http://schemas.openxmlformats.org/wordprocessingml/2006/main" xmlns:w10="urn:schemas-microsoft-com:office:word" xmlns:wp14="http://schemas.microsoft.com/office/word/2010/wordprocessingDrawing" xmlns:v="urn:schemas-microsoft-com:vml" xmlns:o="urn:schemas-microsoft-com:office:office" xmlns:mc="http://schemas.openxmlformats.org/markup-compatibility/2006" xmlns:wpc="http://schemas.microsoft.com/office/word/2010/wordprocessingCanvas" xmlns="" val="0"/>
                         </a:ext>
                       </a:extLst>
                     </a:blip>
@@ -565,13 +587,40 @@
           <w:lang w:val="en-US"/>
         </w:rPr>
         <w:br/>
-        <w:t>Our client is a simple console application</w:t>
-      </w:r>
-      <w:r>
-        <w:rPr>
-          <w:lang w:val="en-US"/>
-        </w:rPr>
-        <w:t xml:space="preserve"> and is largely a result of what happens when trying to make an otherwise boring task more exciting. Yes, the client is rude. Apart from that, it should be quite easy to follow. It supports three basic commands: GET, ADD and ADDLIST.</w:t>
+      </w:r>
+      <w:proofErr w:type="gramStart"/>
+      <w:r>
+        <w:rPr>
+          <w:lang w:val="en-US"/>
+        </w:rPr>
+        <w:t>Our</w:t>
+      </w:r>
+      <w:proofErr w:type="gramEnd"/>
+      <w:r>
+        <w:rPr>
+          <w:lang w:val="en-US"/>
+        </w:rPr>
+        <w:t xml:space="preserve"> client is a simple console application</w:t>
+      </w:r>
+      <w:r>
+        <w:rPr>
+          <w:lang w:val="en-US"/>
+        </w:rPr>
+        <w:t xml:space="preserve"> and is largely a result of what happens when trying to make an otherwise boring task more exciting. Yes, the client is rude. Apart from that, it should be quite easy to follow. It supports three basic commands: </w:t>
+      </w:r>
+      <w:proofErr w:type="gramStart"/>
+      <w:r>
+        <w:rPr>
+          <w:lang w:val="en-US"/>
+        </w:rPr>
+        <w:t>GET,</w:t>
+      </w:r>
+      <w:proofErr w:type="gramEnd"/>
+      <w:r>
+        <w:rPr>
+          <w:lang w:val="en-US"/>
+        </w:rPr>
+        <w:t xml:space="preserve"> ADD and ADDLIST.</w:t>
       </w:r>
     </w:p>
     <w:p>
@@ -687,7 +736,20 @@
           <w:lang w:val="en-US"/>
         </w:rPr>
         <w:br/>
-        <w:t xml:space="preserve">We have </w:t>
+      </w:r>
+      <w:proofErr w:type="gramStart"/>
+      <w:r>
+        <w:rPr>
+          <w:lang w:val="en-US"/>
+        </w:rPr>
+        <w:t>We</w:t>
+      </w:r>
+      <w:proofErr w:type="gramEnd"/>
+      <w:r>
+        <w:rPr>
+          <w:lang w:val="en-US"/>
+        </w:rPr>
+        <w:t xml:space="preserve"> have </w:t>
       </w:r>
       <w:r>
         <w:rPr>
@@ -771,9 +833,91 @@
         <w:t>would be a compile-error.</w:t>
       </w:r>
     </w:p>
+    <w:p>
+      <w:pPr>
+        <w:rPr>
+          <w:lang w:val="en-US"/>
+        </w:rPr>
+      </w:pPr>
+      <w:r>
+        <w:rPr>
+          <w:b/>
+          <w:lang w:val="en-US"/>
+        </w:rPr>
+        <w:t>Test Run</w:t>
+      </w:r>
+      <w:r>
+        <w:rPr>
+          <w:lang w:val="en-US"/>
+        </w:rPr>
+        <w:br/>
+      </w:r>
+      <w:proofErr w:type="gramStart"/>
+      <w:r>
+        <w:rPr>
+          <w:lang w:val="en-US"/>
+        </w:rPr>
+        <w:t>We</w:t>
+      </w:r>
+      <w:proofErr w:type="gramEnd"/>
+      <w:r>
+        <w:rPr>
+          <w:lang w:val="en-US"/>
+        </w:rPr>
+        <w:t xml:space="preserve"> had a test-run, as seen below. Input is marked in green.</w:t>
+      </w:r>
+    </w:p>
+    <w:p>
+      <w:pPr>
+        <w:rPr>
+          <w:lang w:val="en-US"/>
+        </w:rPr>
+      </w:pPr>
+      <w:r>
+        <w:rPr>
+          <w:noProof/>
+          <w:lang w:eastAsia="da-DK"/>
+        </w:rPr>
+        <w:drawing>
+          <wp:inline distT="0" distB="0" distL="0" distR="0">
+            <wp:extent cx="5289608" cy="7791450"/>
+            <wp:effectExtent l="19050" t="0" r="6292" b="0"/>
+            <wp:docPr id="4" name="Billede 3" descr="TestRun.png"/>
+            <wp:cNvGraphicFramePr>
+              <a:graphicFrameLocks xmlns:a="http://schemas.openxmlformats.org/drawingml/2006/main" noChangeAspect="1"/>
+            </wp:cNvGraphicFramePr>
+            <a:graphic xmlns:a="http://schemas.openxmlformats.org/drawingml/2006/main">
+              <a:graphicData uri="http://schemas.openxmlformats.org/drawingml/2006/picture">
+                <pic:pic xmlns:pic="http://schemas.openxmlformats.org/drawingml/2006/picture">
+                  <pic:nvPicPr>
+                    <pic:cNvPr id="0" name="TestRun.png"/>
+                    <pic:cNvPicPr/>
+                  </pic:nvPicPr>
+                  <pic:blipFill>
+                    <a:blip r:embed="rId9" cstate="print"/>
+                    <a:stretch>
+                      <a:fillRect/>
+                    </a:stretch>
+                  </pic:blipFill>
+                  <pic:spPr>
+                    <a:xfrm>
+                      <a:off x="0" y="0"/>
+                      <a:ext cx="5290347" cy="7792539"/>
+                    </a:xfrm>
+                    <a:prstGeom prst="rect">
+                      <a:avLst/>
+                    </a:prstGeom>
+                  </pic:spPr>
+                </pic:pic>
+              </a:graphicData>
+            </a:graphic>
+          </wp:inline>
+        </w:drawing>
+      </w:r>
+    </w:p>
     <w:sectPr>
-      <w:headerReference w:type="default" r:id="rId9"/>
-      <w:footerReference w:type="default" r:id="rId10"/>
+      <w:headerReference w:type="default" r:id="rId10"/>
+      <w:footerReference w:type="default" r:id="rId11"/>
       <w:pgSz w:w="11906" w:h="16838"/>
       <w:pgMar w:top="720" w:right="720" w:bottom="720" w:left="720" w:header="708" w:footer="708" w:gutter="0"/>
       <w:cols w:space="708"/>
@@ -821,7 +965,7 @@
     <w:sdtContent>
       <w:p>
         <w:pPr>
-          <w:pStyle w:val="Footer"/>
+          <w:pStyle w:val="Sidefod"/>
           <w:jc w:val="center"/>
         </w:pPr>
         <w:fldSimple w:instr=" PAGE   \* MERGEFORMAT ">
@@ -837,7 +981,7 @@
   </w:sdt>
   <w:p>
     <w:pPr>
-      <w:pStyle w:val="Footer"/>
+      <w:pStyle w:val="Sidefod"/>
     </w:pPr>
   </w:p>
 </w:ftr>
@@ -872,7 +1016,7 @@
 <w:hdr xmlns:ve="http://schemas.openxmlformats.org/markup-compatibility/2006" xmlns:o="urn:schemas-microsoft-com:office:office" xmlns:r="http://schemas.openxmlformats.org/officeDocument/2006/relationships" xmlns:m="http://schemas.openxmlformats.org/officeDocument/2006/math" xmlns:v="urn:schemas-microsoft-com:vml" xmlns:wp="http://schemas.openxmlformats.org/drawingml/2006/wordprocessingDrawing" xmlns:w10="urn:schemas-microsoft-com:office:word" xmlns:w="http://schemas.openxmlformats.org/wordprocessingml/2006/main" xmlns:wne="http://schemas.microsoft.com/office/word/2006/wordml">
   <w:p>
     <w:pPr>
-      <w:pStyle w:val="Header"/>
+      <w:pStyle w:val="Sidehoved"/>
       <w:rPr>
         <w:lang w:val="en-US"/>
       </w:rPr>
@@ -1073,13 +1217,13 @@
     <w:qFormat/>
     <w:rsid w:val="00444EE6"/>
   </w:style>
-  <w:style w:type="character" w:default="1" w:styleId="DefaultParagraphFont">
+  <w:style w:type="character" w:default="1" w:styleId="Standardskrifttypeiafsnit">
     <w:name w:val="Default Paragraph Font"/>
     <w:uiPriority w:val="1"/>
     <w:semiHidden/>
     <w:unhideWhenUsed/>
   </w:style>
-  <w:style w:type="table" w:default="1" w:styleId="TableNormal">
+  <w:style w:type="table" w:default="1" w:styleId="Tabel-Normal">
     <w:name w:val="Normal Table"/>
     <w:uiPriority w:val="99"/>
     <w:semiHidden/>
@@ -1095,16 +1239,16 @@
       </w:tblCellMar>
     </w:tblPr>
   </w:style>
-  <w:style w:type="numbering" w:default="1" w:styleId="NoList">
+  <w:style w:type="numbering" w:default="1" w:styleId="Ingenoversigt">
     <w:name w:val="No List"/>
     <w:uiPriority w:val="99"/>
     <w:semiHidden/>
     <w:unhideWhenUsed/>
   </w:style>
-  <w:style w:type="paragraph" w:styleId="BalloonText">
+  <w:style w:type="paragraph" w:styleId="Markeringsbobletekst">
     <w:name w:val="Balloon Text"/>
     <w:basedOn w:val="Normal"/>
-    <w:link w:val="BalloonTextChar"/>
+    <w:link w:val="MarkeringsbobletekstTegn"/>
     <w:uiPriority w:val="99"/>
     <w:semiHidden/>
     <w:unhideWhenUsed/>
@@ -1118,10 +1262,10 @@
       <w:szCs w:val="16"/>
     </w:rPr>
   </w:style>
-  <w:style w:type="character" w:customStyle="1" w:styleId="BalloonTextChar">
-    <w:name w:val="Balloon Text Char"/>
-    <w:basedOn w:val="DefaultParagraphFont"/>
-    <w:link w:val="BalloonText"/>
+  <w:style w:type="character" w:customStyle="1" w:styleId="MarkeringsbobletekstTegn">
+    <w:name w:val="Markeringsbobletekst Tegn"/>
+    <w:basedOn w:val="Standardskrifttypeiafsnit"/>
+    <w:link w:val="Markeringsbobletekst"/>
     <w:uiPriority w:val="99"/>
     <w:semiHidden/>
     <w:rsid w:val="00DC52A6"/>
@@ -1131,10 +1275,10 @@
       <w:szCs w:val="16"/>
     </w:rPr>
   </w:style>
-  <w:style w:type="paragraph" w:styleId="Header">
+  <w:style w:type="paragraph" w:styleId="Sidehoved">
     <w:name w:val="header"/>
     <w:basedOn w:val="Normal"/>
-    <w:link w:val="HeaderChar"/>
+    <w:link w:val="SidehovedTegn"/>
     <w:uiPriority w:val="99"/>
     <w:semiHidden/>
     <w:unhideWhenUsed/>
@@ -1147,18 +1291,18 @@
       <w:spacing w:after="0" w:line="240" w:lineRule="auto"/>
     </w:pPr>
   </w:style>
-  <w:style w:type="character" w:customStyle="1" w:styleId="HeaderChar">
-    <w:name w:val="Header Char"/>
-    <w:basedOn w:val="DefaultParagraphFont"/>
-    <w:link w:val="Header"/>
+  <w:style w:type="character" w:customStyle="1" w:styleId="SidehovedTegn">
+    <w:name w:val="Sidehoved Tegn"/>
+    <w:basedOn w:val="Standardskrifttypeiafsnit"/>
+    <w:link w:val="Sidehoved"/>
     <w:uiPriority w:val="99"/>
     <w:semiHidden/>
     <w:rsid w:val="001B5377"/>
   </w:style>
-  <w:style w:type="paragraph" w:styleId="Footer">
+  <w:style w:type="paragraph" w:styleId="Sidefod">
     <w:name w:val="footer"/>
     <w:basedOn w:val="Normal"/>
-    <w:link w:val="FooterChar"/>
+    <w:link w:val="SidefodTegn"/>
     <w:uiPriority w:val="99"/>
     <w:unhideWhenUsed/>
     <w:rsid w:val="001B5377"/>
@@ -1170,305 +1314,14 @@
       <w:spacing w:after="0" w:line="240" w:lineRule="auto"/>
     </w:pPr>
   </w:style>
-  <w:style w:type="character" w:customStyle="1" w:styleId="FooterChar">
-    <w:name w:val="Footer Char"/>
-    <w:basedOn w:val="DefaultParagraphFont"/>
-    <w:link w:val="Footer"/>
+  <w:style w:type="character" w:customStyle="1" w:styleId="SidefodTegn">
+    <w:name w:val="Sidefod Tegn"/>
+    <w:basedOn w:val="Standardskrifttypeiafsnit"/>
+    <w:link w:val="Sidefod"/>
     <w:uiPriority w:val="99"/>
     <w:rsid w:val="001B5377"/>
   </w:style>
 </w:styles>
-</file>
-
-<file path=word/glossary/document.xml><?xml version="1.0" encoding="utf-8"?>
-<w:glossaryDocument xmlns:ve="http://schemas.openxmlformats.org/markup-compatibility/2006" xmlns:o="urn:schemas-microsoft-com:office:office" xmlns:r="http://schemas.openxmlformats.org/officeDocument/2006/relationships" xmlns:m="http://schemas.openxmlformats.org/officeDocument/2006/math" xmlns:v="urn:schemas-microsoft-com:vml" xmlns:wp="http://schemas.openxmlformats.org/drawingml/2006/wordprocessingDrawing" xmlns:w10="urn:schemas-microsoft-com:office:word" xmlns:w="http://schemas.openxmlformats.org/wordprocessingml/2006/main" xmlns:wne="http://schemas.microsoft.com/office/word/2006/wordml">
-  <w:docParts/>
-</w:glossaryDocument>
-</file>
-
-<file path=word/glossary/fontTable.xml><?xml version="1.0" encoding="utf-8"?>
-<w:fonts xmlns:r="http://schemas.openxmlformats.org/officeDocument/2006/relationships" xmlns:w="http://schemas.openxmlformats.org/wordprocessingml/2006/main">
-  <w:font w:name="Calibri">
-    <w:panose1 w:val="020F0502020204030204"/>
-    <w:charset w:val="00"/>
-    <w:family w:val="swiss"/>
-    <w:pitch w:val="variable"/>
-    <w:sig w:usb0="E00002FF" w:usb1="4000ACFF" w:usb2="00000001" w:usb3="00000000" w:csb0="0000019F" w:csb1="00000000"/>
-  </w:font>
-  <w:font w:name="Times New Roman">
-    <w:panose1 w:val="02020603050405020304"/>
-    <w:charset w:val="00"/>
-    <w:family w:val="roman"/>
-    <w:pitch w:val="variable"/>
-    <w:sig w:usb0="E0002AFF" w:usb1="C0007843" w:usb2="00000009" w:usb3="00000000" w:csb0="000001FF" w:csb1="00000000"/>
-  </w:font>
-  <w:font w:name="Tahoma">
-    <w:panose1 w:val="020B0604030504040204"/>
-    <w:charset w:val="00"/>
-    <w:family w:val="swiss"/>
-    <w:notTrueType/>
-    <w:pitch w:val="variable"/>
-    <w:sig w:usb0="00000003" w:usb1="00000000" w:usb2="00000000" w:usb3="00000000" w:csb0="00000001" w:csb1="00000000"/>
-  </w:font>
-  <w:font w:name="Calibri Light">
-    <w:altName w:val="Calibri"/>
-    <w:panose1 w:val="020F0302020204030204"/>
-    <w:charset w:val="00"/>
-    <w:family w:val="swiss"/>
-    <w:pitch w:val="variable"/>
-    <w:sig w:usb0="A00002EF" w:usb1="4000207B" w:usb2="00000000" w:usb3="00000000" w:csb0="0000019F" w:csb1="00000000"/>
-  </w:font>
-  <w:font w:name="Cambria">
-    <w:panose1 w:val="02040503050406030204"/>
-    <w:charset w:val="00"/>
-    <w:family w:val="roman"/>
-    <w:pitch w:val="variable"/>
-    <w:sig w:usb0="E00002FF" w:usb1="400004FF" w:usb2="00000000" w:usb3="00000000" w:csb0="0000019F" w:csb1="00000000"/>
-  </w:font>
-</w:fonts>
-</file>
-
-<file path=word/glossary/settings.xml><?xml version="1.0" encoding="utf-8"?>
-<w:settings xmlns:o="urn:schemas-microsoft-com:office:office" xmlns:r="http://schemas.openxmlformats.org/officeDocument/2006/relationships" xmlns:m="http://schemas.openxmlformats.org/officeDocument/2006/math" xmlns:v="urn:schemas-microsoft-com:vml" xmlns:w10="urn:schemas-microsoft-com:office:word" xmlns:w="http://schemas.openxmlformats.org/wordprocessingml/2006/main" xmlns:sl="http://schemas.openxmlformats.org/schemaLibrary/2006/main">
-  <w:view w:val="normal"/>
-  <w:defaultTabStop w:val="1304"/>
-  <w:hyphenationZone w:val="425"/>
-  <w:characterSpacingControl w:val="doNotCompress"/>
-  <w:compat>
-    <w:useFELayout/>
-  </w:compat>
-  <w:rsids>
-    <w:rsidRoot w:val="00AF463C"/>
-    <w:rsid w:val="00382ECD"/>
-    <w:rsid w:val="00AF463C"/>
-  </w:rsids>
-  <m:mathPr>
-    <m:mathFont m:val="Cambria Math"/>
-    <m:brkBin m:val="before"/>
-    <m:brkBinSub m:val="--"/>
-    <m:smallFrac m:val="off"/>
-    <m:dispDef/>
-    <m:lMargin m:val="0"/>
-    <m:rMargin m:val="0"/>
-    <m:defJc m:val="centerGroup"/>
-    <m:wrapIndent m:val="1440"/>
-    <m:intLim m:val="subSup"/>
-    <m:naryLim m:val="undOvr"/>
-  </m:mathPr>
-  <w:themeFontLang w:val="da-DK"/>
-  <w:clrSchemeMapping w:bg1="light1" w:t1="dark1" w:bg2="light2" w:t2="dark2" w:accent1="accent1" w:accent2="accent2" w:accent3="accent3" w:accent4="accent4" w:accent5="accent5" w:accent6="accent6" w:hyperlink="hyperlink" w:followedHyperlink="followedHyperlink"/>
-  <w:decimalSymbol w:val="."/>
-  <w:listSeparator w:val=","/>
-</w:settings>
-</file>
-
-<file path=word/glossary/styles.xml><?xml version="1.0" encoding="utf-8"?>
-<w:styles xmlns:r="http://schemas.openxmlformats.org/officeDocument/2006/relationships" xmlns:w="http://schemas.openxmlformats.org/wordprocessingml/2006/main">
-  <w:docDefaults>
-    <w:rPrDefault>
-      <w:rPr>
-        <w:rFonts w:asciiTheme="minorHAnsi" w:eastAsiaTheme="minorEastAsia" w:hAnsiTheme="minorHAnsi" w:cstheme="minorBidi"/>
-        <w:sz w:val="22"/>
-        <w:szCs w:val="22"/>
-        <w:lang w:val="da-DK" w:eastAsia="da-DK" w:bidi="ar-SA"/>
-      </w:rPr>
-    </w:rPrDefault>
-    <w:pPrDefault>
-      <w:pPr>
-        <w:spacing w:after="200" w:line="276" w:lineRule="auto"/>
-      </w:pPr>
-    </w:pPrDefault>
-  </w:docDefaults>
-  <w:latentStyles w:defLockedState="0" w:defUIPriority="99" w:defSemiHidden="1" w:defUnhideWhenUsed="1" w:defQFormat="0" w:count="267">
-    <w:lsdException w:name="Normal" w:semiHidden="0" w:uiPriority="0" w:unhideWhenUsed="0" w:qFormat="1"/>
-    <w:lsdException w:name="heading 1" w:semiHidden="0" w:uiPriority="9" w:unhideWhenUsed="0" w:qFormat="1"/>
-    <w:lsdException w:name="heading 2" w:uiPriority="9" w:qFormat="1"/>
-    <w:lsdException w:name="heading 3" w:uiPriority="9" w:qFormat="1"/>
-    <w:lsdException w:name="heading 4" w:uiPriority="9" w:qFormat="1"/>
-    <w:lsdException w:name="heading 5" w:uiPriority="9" w:qFormat="1"/>
-    <w:lsdException w:name="heading 6" w:uiPriority="9" w:qFormat="1"/>
-    <w:lsdException w:name="heading 7" w:uiPriority="9" w:qFormat="1"/>
-    <w:lsdException w:name="heading 8" w:uiPriority="9" w:qFormat="1"/>
-    <w:lsdException w:name="heading 9" w:uiPriority="9" w:qFormat="1"/>
-    <w:lsdException w:name="toc 1" w:uiPriority="39"/>
-    <w:lsdException w:name="toc 2" w:uiPriority="39"/>
-    <w:lsdException w:name="toc 3" w:uiPriority="39"/>
-    <w:lsdException w:name="toc 4" w:uiPriority="39"/>
-    <w:lsdException w:name="toc 5" w:uiPriority="39"/>
-    <w:lsdException w:name="toc 6" w:uiPriority="39"/>
-    <w:lsdException w:name="toc 7" w:uiPriority="39"/>
-    <w:lsdException w:name="toc 8" w:uiPriority="39"/>
-    <w:lsdException w:name="toc 9" w:uiPriority="39"/>
-    <w:lsdException w:name="caption" w:uiPriority="35" w:qFormat="1"/>
-    <w:lsdException w:name="Title" w:semiHidden="0" w:uiPriority="10" w:unhideWhenUsed="0" w:qFormat="1"/>
-    <w:lsdException w:name="Default Paragraph Font" w:uiPriority="1"/>
-    <w:lsdException w:name="Subtitle" w:semiHidden="0" w:uiPriority="11" w:unhideWhenUsed="0" w:qFormat="1"/>
-    <w:lsdException w:name="Strong" w:semiHidden="0" w:uiPriority="22" w:unhideWhenUsed="0" w:qFormat="1"/>
-    <w:lsdException w:name="Emphasis" w:semiHidden="0" w:uiPriority="20" w:unhideWhenUsed="0" w:qFormat="1"/>
-    <w:lsdException w:name="Table Grid" w:semiHidden="0" w:uiPriority="59" w:unhideWhenUsed="0"/>
-    <w:lsdException w:name="Placeholder Text" w:unhideWhenUsed="0"/>
-    <w:lsdException w:name="No Spacing" w:semiHidden="0" w:uiPriority="1" w:unhideWhenUsed="0" w:qFormat="1"/>
-    <w:lsdException w:name="Light Shading" w:semiHidden="0" w:uiPriority="60" w:unhideWhenUsed="0"/>
-    <w:lsdException w:name="Light List" w:semiHidden="0" w:uiPriority="61" w:unhideWhenUsed="0"/>
-    <w:lsdException w:name="Light Grid" w:semiHidden="0" w:uiPriority="62" w:unhideWhenUsed="0"/>
-    <w:lsdException w:name="Medium Shading 1" w:semiHidden="0" w:uiPriority="63" w:unhideWhenUsed="0"/>
-    <w:lsdException w:name="Medium Shading 2" w:semiHidden="0" w:uiPriority="64" w:unhideWhenUsed="0"/>
-    <w:lsdException w:name="Medium List 1" w:semiHidden="0" w:uiPriority="65" w:unhideWhenUsed="0"/>
-    <w:lsdException w:name="Medium List 2" w:semiHidden="0" w:uiPriority="66" w:unhideWhenUsed="0"/>
-    <w:lsdException w:name="Medium Grid 1" w:semiHidden="0" w:uiPriority="67" w:unhideWhenUsed="0"/>
-    <w:lsdException w:name="Medium Grid 2" w:semiHidden="0" w:uiPriority="68" w:unhideWhenUsed="0"/>
-    <w:lsdException w:name="Medium Grid 3" w:semiHidden="0" w:uiPriority="69" w:unhideWhenUsed="0"/>
-    <w:lsdException w:name="Dark List" w:semiHidden="0" w:uiPriority="70" w:unhideWhenUsed="0"/>
-    <w:lsdException w:name="Colorful Shading" w:semiHidden="0" w:uiPriority="71" w:unhideWhenUsed="0"/>
-    <w:lsdException w:name="Colorful List" w:semiHidden="0" w:uiPriority="72" w:unhideWhenUsed="0"/>
-    <w:lsdException w:name="Colorful Grid" w:semiHidden="0" w:uiPriority="73" w:unhideWhenUsed="0"/>
-    <w:lsdException w:name="Light Shading Accent 1" w:semiHidden="0" w:uiPriority="60" w:unhideWhenUsed="0"/>
-    <w:lsdException w:name="Light List Accent 1" w:semiHidden="0" w:uiPriority="61" w:unhideWhenUsed="0"/>
-    <w:lsdException w:name="Light Grid Accent 1" w:semiHidden="0" w:uiPriority="62" w:unhideWhenUsed="0"/>
-    <w:lsdException w:name="Medium Shading 1 Accent 1" w:semiHidden="0" w:uiPriority="63" w:unhideWhenUsed="0"/>
-    <w:lsdException w:name="Medium Shading 2 Accent 1" w:semiHidden="0" w:uiPriority="64" w:unhideWhenUsed="0"/>
-    <w:lsdException w:name="Medium List 1 Accent 1" w:semiHidden="0" w:uiPriority="65" w:unhideWhenUsed="0"/>
-    <w:lsdException w:name="Revision" w:unhideWhenUsed="0"/>
-    <w:lsdException w:name="List Paragraph" w:semiHidden="0" w:uiPriority="34" w:unhideWhenUsed="0" w:qFormat="1"/>
-    <w:lsdException w:name="Quote" w:semiHidden="0" w:uiPriority="29" w:unhideWhenUsed="0" w:qFormat="1"/>
-    <w:lsdException w:name="Intense Quote" w:semiHidden="0" w:uiPriority="30" w:unhideWhenUsed="0" w:qFormat="1"/>
-    <w:lsdException w:name="Medium List 2 Accent 1" w:semiHidden="0" w:uiPriority="66" w:unhideWhenUsed="0"/>
-    <w:lsdException w:name="Medium Grid 1 Accent 1" w:semiHidden="0" w:uiPriority="67" w:unhideWhenUsed="0"/>
-    <w:lsdException w:name="Medium Grid 2 Accent 1" w:semiHidden="0" w:uiPriority="68" w:unhideWhenUsed="0"/>
-    <w:lsdException w:name="Medium Grid 3 Accent 1" w:semiHidden="0" w:uiPriority="69" w:unhideWhenUsed="0"/>
-    <w:lsdException w:name="Dark List Accent 1" w:semiHidden="0" w:uiPriority="70" w:unhideWhenUsed="0"/>
-    <w:lsdException w:name="Colorful Shading Accent 1" w:semiHidden="0" w:uiPriority="71" w:unhideWhenUsed="0"/>
-    <w:lsdException w:name="Colorful List Accent 1" w:semiHidden="0" w:uiPriority="72" w:unhideWhenUsed="0"/>
-    <w:lsdException w:name="Colorful Grid Accent 1" w:semiHidden="0" w:uiPriority="73" w:unhideWhenUsed="0"/>
-    <w:lsdException w:name="Light Shading Accent 2" w:semiHidden="0" w:uiPriority="60" w:unhideWhenUsed="0"/>
-    <w:lsdException w:name="Light List Accent 2" w:semiHidden="0" w:uiPriority="61" w:unhideWhenUsed="0"/>
-    <w:lsdException w:name="Light Grid Accent 2" w:semiHidden="0" w:uiPriority="62" w:unhideWhenUsed="0"/>
-    <w:lsdException w:name="Medium Shading 1 Accent 2" w:semiHidden="0" w:uiPriority="63" w:unhideWhenUsed="0"/>
-    <w:lsdException w:name="Medium Shading 2 Accent 2" w:semiHidden="0" w:uiPriority="64" w:unhideWhenUsed="0"/>
-    <w:lsdException w:name="Medium List 1 Accent 2" w:semiHidden="0" w:uiPriority="65" w:unhideWhenUsed="0"/>
-    <w:lsdException w:name="Medium List 2 Accent 2" w:semiHidden="0" w:uiPriority="66" w:unhideWhenUsed="0"/>
-    <w:lsdException w:name="Medium Grid 1 Accent 2" w:semiHidden="0" w:uiPriority="67" w:unhideWhenUsed="0"/>
-    <w:lsdException w:name="Medium Grid 2 Accent 2" w:semiHidden="0" w:uiPriority="68" w:unhideWhenUsed="0"/>
-    <w:lsdException w:name="Medium Grid 3 Accent 2" w:semiHidden="0" w:uiPriority="69" w:unhideWhenUsed="0"/>
-    <w:lsdException w:name="Dark List Accent 2" w:semiHidden="0" w:uiPriority="70" w:unhideWhenUsed="0"/>
-    <w:lsdException w:name="Colorful Shading Accent 2" w:semiHidden="0" w:uiPriority="71" w:unhideWhenUsed="0"/>
-    <w:lsdException w:name="Colorful List Accent 2" w:semiHidden="0" w:uiPriority="72" w:unhideWhenUsed="0"/>
-    <w:lsdException w:name="Colorful Grid Accent 2" w:semiHidden="0" w:uiPriority="73" w:unhideWhenUsed="0"/>
-    <w:lsdException w:name="Light Shading Accent 3" w:semiHidden="0" w:uiPriority="60" w:unhideWhenUsed="0"/>
-    <w:lsdException w:name="Light List Accent 3" w:semiHidden="0" w:uiPriority="61" w:unhideWhenUsed="0"/>
-    <w:lsdException w:name="Light Grid Accent 3" w:semiHidden="0" w:uiPriority="62" w:unhideWhenUsed="0"/>
-    <w:lsdException w:name="Medium Shading 1 Accent 3" w:semiHidden="0" w:uiPriority="63" w:unhideWhenUsed="0"/>
-    <w:lsdException w:name="Medium Shading 2 Accent 3" w:semiHidden="0" w:uiPriority="64" w:unhideWhenUsed="0"/>
-    <w:lsdException w:name="Medium List 1 Accent 3" w:semiHidden="0" w:uiPriority="65" w:unhideWhenUsed="0"/>
-    <w:lsdException w:name="Medium List 2 Accent 3" w:semiHidden="0" w:uiPriority="66" w:unhideWhenUsed="0"/>
-    <w:lsdException w:name="Medium Grid 1 Accent 3" w:semiHidden="0" w:uiPriority="67" w:unhideWhenUsed="0"/>
-    <w:lsdException w:name="Medium Grid 2 Accent 3" w:semiHidden="0" w:uiPriority="68" w:unhideWhenUsed="0"/>
-    <w:lsdException w:name="Medium Grid 3 Accent 3" w:semiHidden="0" w:uiPriority="69" w:unhideWhenUsed="0"/>
-    <w:lsdException w:name="Dark List Accent 3" w:semiHidden="0" w:uiPriority="70" w:unhideWhenUsed="0"/>
-    <w:lsdException w:name="Colorful Shading Accent 3" w:semiHidden="0" w:uiPriority="71" w:unhideWhenUsed="0"/>
-    <w:lsdException w:name="Colorful List Accent 3" w:semiHidden="0" w:uiPriority="72" w:unhideWhenUsed="0"/>
-    <w:lsdException w:name="Colorful Grid Accent 3" w:semiHidden="0" w:uiPriority="73" w:unhideWhenUsed="0"/>
-    <w:lsdException w:name="Light Shading Accent 4" w:semiHidden="0" w:uiPriority="60" w:unhideWhenUsed="0"/>
-    <w:lsdException w:name="Light List Accent 4" w:semiHidden="0" w:uiPriority="61" w:unhideWhenUsed="0"/>
-    <w:lsdException w:name="Light Grid Accent 4" w:semiHidden="0" w:uiPriority="62" w:unhideWhenUsed="0"/>
-    <w:lsdException w:name="Medium Shading 1 Accent 4" w:semiHidden="0" w:uiPriority="63" w:unhideWhenUsed="0"/>
-    <w:lsdException w:name="Medium Shading 2 Accent 4" w:semiHidden="0" w:uiPriority="64" w:unhideWhenUsed="0"/>
-    <w:lsdException w:name="Medium List 1 Accent 4" w:semiHidden="0" w:uiPriority="65" w:unhideWhenUsed="0"/>
-    <w:lsdException w:name="Medium List 2 Accent 4" w:semiHidden="0" w:uiPriority="66" w:unhideWhenUsed="0"/>
-    <w:lsdException w:name="Medium Grid 1 Accent 4" w:semiHidden="0" w:uiPriority="67" w:unhideWhenUsed="0"/>
-    <w:lsdException w:name="Medium Grid 2 Accent 4" w:semiHidden="0" w:uiPriority="68" w:unhideWhenUsed="0"/>
-    <w:lsdException w:name="Medium Grid 3 Accent 4" w:semiHidden="0" w:uiPriority="69" w:unhideWhenUsed="0"/>
-    <w:lsdException w:name="Dark List Accent 4" w:semiHidden="0" w:uiPriority="70" w:unhideWhenUsed="0"/>
-    <w:lsdException w:name="Colorful Shading Accent 4" w:semiHidden="0" w:uiPriority="71" w:unhideWhenUsed="0"/>
-    <w:lsdException w:name="Colorful List Accent 4" w:semiHidden="0" w:uiPriority="72" w:unhideWhenUsed="0"/>
-    <w:lsdException w:name="Colorful Grid Accent 4" w:semiHidden="0" w:uiPriority="73" w:unhideWhenUsed="0"/>
-    <w:lsdException w:name="Light Shading Accent 5" w:semiHidden="0" w:uiPriority="60" w:unhideWhenUsed="0"/>
-    <w:lsdException w:name="Light List Accent 5" w:semiHidden="0" w:uiPriority="61" w:unhideWhenUsed="0"/>
-    <w:lsdException w:name="Light Grid Accent 5" w:semiHidden="0" w:uiPriority="62" w:unhideWhenUsed="0"/>
-    <w:lsdException w:name="Medium Shading 1 Accent 5" w:semiHidden="0" w:uiPriority="63" w:unhideWhenUsed="0"/>
-    <w:lsdException w:name="Medium Shading 2 Accent 5" w:semiHidden="0" w:uiPriority="64" w:unhideWhenUsed="0"/>
-    <w:lsdException w:name="Medium List 1 Accent 5" w:semiHidden="0" w:uiPriority="65" w:unhideWhenUsed="0"/>
-    <w:lsdException w:name="Medium List 2 Accent 5" w:semiHidden="0" w:uiPriority="66" w:unhideWhenUsed="0"/>
-    <w:lsdException w:name="Medium Grid 1 Accent 5" w:semiHidden="0" w:uiPriority="67" w:unhideWhenUsed="0"/>
-    <w:lsdException w:name="Medium Grid 2 Accent 5" w:semiHidden="0" w:uiPriority="68" w:unhideWhenUsed="0"/>
-    <w:lsdException w:name="Medium Grid 3 Accent 5" w:semiHidden="0" w:uiPriority="69" w:unhideWhenUsed="0"/>
-    <w:lsdException w:name="Dark List Accent 5" w:semiHidden="0" w:uiPriority="70" w:unhideWhenUsed="0"/>
-    <w:lsdException w:name="Colorful Shading Accent 5" w:semiHidden="0" w:uiPriority="71" w:unhideWhenUsed="0"/>
-    <w:lsdException w:name="Colorful List Accent 5" w:semiHidden="0" w:uiPriority="72" w:unhideWhenUsed="0"/>
-    <w:lsdException w:name="Colorful Grid Accent 5" w:semiHidden="0" w:uiPriority="73" w:unhideWhenUsed="0"/>
-    <w:lsdException w:name="Light Shading Accent 6" w:semiHidden="0" w:uiPriority="60" w:unhideWhenUsed="0"/>
-    <w:lsdException w:name="Light List Accent 6" w:semiHidden="0" w:uiPriority="61" w:unhideWhenUsed="0"/>
-    <w:lsdException w:name="Light Grid Accent 6" w:semiHidden="0" w:uiPriority="62" w:unhideWhenUsed="0"/>
-    <w:lsdException w:name="Medium Shading 1 Accent 6" w:semiHidden="0" w:uiPriority="63" w:unhideWhenUsed="0"/>
-    <w:lsdException w:name="Medium Shading 2 Accent 6" w:semiHidden="0" w:uiPriority="64" w:unhideWhenUsed="0"/>
-    <w:lsdException w:name="Medium List 1 Accent 6" w:semiHidden="0" w:uiPriority="65" w:unhideWhenUsed="0"/>
-    <w:lsdException w:name="Medium List 2 Accent 6" w:semiHidden="0" w:uiPriority="66" w:unhideWhenUsed="0"/>
-    <w:lsdException w:name="Medium Grid 1 Accent 6" w:semiHidden="0" w:uiPriority="67" w:unhideWhenUsed="0"/>
-    <w:lsdException w:name="Medium Grid 2 Accent 6" w:semiHidden="0" w:uiPriority="68" w:unhideWhenUsed="0"/>
-    <w:lsdException w:name="Medium Grid 3 Accent 6" w:semiHidden="0" w:uiPriority="69" w:unhideWhenUsed="0"/>
-    <w:lsdException w:name="Dark List Accent 6" w:semiHidden="0" w:uiPriority="70" w:unhideWhenUsed="0"/>
-    <w:lsdException w:name="Colorful Shading Accent 6" w:semiHidden="0" w:uiPriority="71" w:unhideWhenUsed="0"/>
-    <w:lsdException w:name="Colorful List Accent 6" w:semiHidden="0" w:uiPriority="72" w:unhideWhenUsed="0"/>
-    <w:lsdException w:name="Colorful Grid Accent 6" w:semiHidden="0" w:uiPriority="73" w:unhideWhenUsed="0"/>
-    <w:lsdException w:name="Subtle Emphasis" w:semiHidden="0" w:uiPriority="19" w:unhideWhenUsed="0" w:qFormat="1"/>
-    <w:lsdException w:name="Intense Emphasis" w:semiHidden="0" w:uiPriority="21" w:unhideWhenUsed="0" w:qFormat="1"/>
-    <w:lsdException w:name="Subtle Reference" w:semiHidden="0" w:uiPriority="31" w:unhideWhenUsed="0" w:qFormat="1"/>
-    <w:lsdException w:name="Intense Reference" w:semiHidden="0" w:uiPriority="32" w:unhideWhenUsed="0" w:qFormat="1"/>
-    <w:lsdException w:name="Book Title" w:semiHidden="0" w:uiPriority="33" w:unhideWhenUsed="0" w:qFormat="1"/>
-    <w:lsdException w:name="Bibliography" w:uiPriority="37"/>
-    <w:lsdException w:name="TOC Heading" w:uiPriority="39" w:qFormat="1"/>
-  </w:latentStyles>
-  <w:style w:type="paragraph" w:default="1" w:styleId="Normal">
-    <w:name w:val="Normal"/>
-    <w:qFormat/>
-  </w:style>
-  <w:style w:type="character" w:default="1" w:styleId="DefaultParagraphFont">
-    <w:name w:val="Default Paragraph Font"/>
-    <w:uiPriority w:val="1"/>
-    <w:semiHidden/>
-    <w:unhideWhenUsed/>
-  </w:style>
-  <w:style w:type="table" w:default="1" w:styleId="TableNormal">
-    <w:name w:val="Normal Table"/>
-    <w:uiPriority w:val="99"/>
-    <w:semiHidden/>
-    <w:unhideWhenUsed/>
-    <w:qFormat/>
-    <w:tblPr>
-      <w:tblInd w:w="0" w:type="dxa"/>
-      <w:tblCellMar>
-        <w:top w:w="0" w:type="dxa"/>
-        <w:left w:w="108" w:type="dxa"/>
-        <w:bottom w:w="0" w:type="dxa"/>
-        <w:right w:w="108" w:type="dxa"/>
-      </w:tblCellMar>
-    </w:tblPr>
-  </w:style>
-  <w:style w:type="numbering" w:default="1" w:styleId="NoList">
-    <w:name w:val="No List"/>
-    <w:uiPriority w:val="99"/>
-    <w:semiHidden/>
-    <w:unhideWhenUsed/>
-  </w:style>
-  <w:style w:type="paragraph" w:customStyle="1" w:styleId="FBB38CCC08C7474FAE36E3CD27B8EF88">
-    <w:name w:val="FBB38CCC08C7474FAE36E3CD27B8EF88"/>
-    <w:rsid w:val="00AF463C"/>
-  </w:style>
-  <w:style w:type="paragraph" w:customStyle="1" w:styleId="F019279D84E3471F94108B17359E4E21">
-    <w:name w:val="F019279D84E3471F94108B17359E4E21"/>
-    <w:rsid w:val="00AF463C"/>
-  </w:style>
-  <w:style w:type="paragraph" w:customStyle="1" w:styleId="10C968074A7A43BF8782BEB3BA84E899">
-    <w:name w:val="10C968074A7A43BF8782BEB3BA84E899"/>
-    <w:rsid w:val="00AF463C"/>
-  </w:style>
-</w:styles>
-</file>
-
-<file path=word/glossary/webSettings.xml><?xml version="1.0" encoding="utf-8"?>
-<w:webSettings xmlns:r="http://schemas.openxmlformats.org/officeDocument/2006/relationships" xmlns:w="http://schemas.openxmlformats.org/wordprocessingml/2006/main">
-  <w:optimizeForBrowser/>
-</w:webSettings>
 </file>
 
 <file path=word/theme/theme1.xml><?xml version="1.0" encoding="utf-8"?>
@@ -1726,7 +1579,7 @@
   <a:extraClrSchemeLst/>
   <a:extLst>
     <a:ext uri="{05A4C25C-085E-4340-85A3-A5531E510DB2}">
-      <thm15:themeFamily xmlns="" xmlns:thm15="http://schemas.microsoft.com/office/thememl/2012/main" name="Office Theme" id="{62F939B6-93AF-4DB8-9C6B-D6C7DFDC589F}" vid="{4A3C46E8-61CC-4603-A589-7422A47A8E4A}"/>
+      <thm15:themeFamily xmlns:thm15="http://schemas.microsoft.com/office/thememl/2012/main" xmlns="" name="Office Theme" id="{62F939B6-93AF-4DB8-9C6B-D6C7DFDC589F}" vid="{4A3C46E8-61CC-4603-A589-7422A47A8E4A}"/>
     </a:ext>
   </a:extLst>
 </a:theme>

</xml_diff>